<commit_message>
added profile update for provider
</commit_message>
<xml_diff>
--- a/FindEM dokumentáció.docx
+++ b/FindEM dokumentáció.docx
@@ -2310,6 +2310,36 @@
           <w:sz w:val="24"/>
           <w:szCs w:val="24"/>
         </w:rPr>
+        <w:t>Composer</w:t>
+      </w:r>
+      <w:r>
+        <w:rPr>
+          <w:rFonts w:cs="Times New Roman" w:ascii="Times New Roman" w:hAnsi="Times New Roman"/>
+          <w:sz w:val="24"/>
+          <w:szCs w:val="24"/>
+        </w:rPr>
+        <w:t>: Dependenciák kezelésére (PDO) és a osztályok automatikus betöltésére használtuk.</w:t>
+      </w:r>
+    </w:p>
+    <w:p>
+      <w:pPr>
+        <w:pStyle w:val="Normal"/>
+        <w:spacing w:lineRule="auto" w:line="276"/>
+        <w:jc w:val="both"/>
+        <w:rPr>
+          <w:rFonts w:ascii="Times New Roman" w:hAnsi="Times New Roman" w:cs="Times New Roman"/>
+          <w:sz w:val="24"/>
+          <w:szCs w:val="24"/>
+        </w:rPr>
+      </w:pPr>
+      <w:r>
+        <w:rPr>
+          <w:rFonts w:cs="Times New Roman" w:ascii="Times New Roman" w:hAnsi="Times New Roman"/>
+          <w:b/>
+          <w:bCs/>
+          <w:sz w:val="24"/>
+          <w:szCs w:val="24"/>
+        </w:rPr>
         <w:t>HTML és Bootstrap:</w:t>
       </w:r>
       <w:r>
@@ -3535,8 +3565,8 @@
       </w:tblPr>
       <w:tblGrid>
         <w:gridCol w:w="3817"/>
-        <w:gridCol w:w="2267"/>
-        <w:gridCol w:w="2695"/>
+        <w:gridCol w:w="2266"/>
+        <w:gridCol w:w="2696"/>
       </w:tblGrid>
       <w:tr>
         <w:trPr/>
@@ -3581,7 +3611,7 @@
         </w:tc>
         <w:tc>
           <w:tcPr>
-            <w:tcW w:w="2267" w:type="dxa"/>
+            <w:tcW w:w="2266" w:type="dxa"/>
             <w:tcBorders>
               <w:top w:val="single" w:sz="8" w:space="0" w:color="000000"/>
               <w:left w:val="single" w:sz="8" w:space="0" w:color="000000"/>
@@ -3620,7 +3650,7 @@
         </w:tc>
         <w:tc>
           <w:tcPr>
-            <w:tcW w:w="2695" w:type="dxa"/>
+            <w:tcW w:w="2696" w:type="dxa"/>
             <w:tcBorders>
               <w:top w:val="single" w:sz="8" w:space="0" w:color="000000"/>
               <w:left w:val="single" w:sz="8" w:space="0" w:color="000000"/>
@@ -3695,7 +3725,7 @@
         </w:tc>
         <w:tc>
           <w:tcPr>
-            <w:tcW w:w="2267" w:type="dxa"/>
+            <w:tcW w:w="2266" w:type="dxa"/>
             <w:tcBorders>
               <w:top w:val="single" w:sz="8" w:space="0" w:color="000000"/>
               <w:left w:val="single" w:sz="8" w:space="0" w:color="000000"/>
@@ -3729,7 +3759,7 @@
         </w:tc>
         <w:tc>
           <w:tcPr>
-            <w:tcW w:w="2695" w:type="dxa"/>
+            <w:tcW w:w="2696" w:type="dxa"/>
             <w:tcBorders>
               <w:top w:val="single" w:sz="8" w:space="0" w:color="000000"/>
               <w:left w:val="single" w:sz="8" w:space="0" w:color="000000"/>
@@ -3799,7 +3829,7 @@
         </w:tc>
         <w:tc>
           <w:tcPr>
-            <w:tcW w:w="2267" w:type="dxa"/>
+            <w:tcW w:w="2266" w:type="dxa"/>
             <w:tcBorders>
               <w:top w:val="single" w:sz="8" w:space="0" w:color="000000"/>
               <w:left w:val="single" w:sz="8" w:space="0" w:color="000000"/>
@@ -3833,7 +3863,7 @@
         </w:tc>
         <w:tc>
           <w:tcPr>
-            <w:tcW w:w="2695" w:type="dxa"/>
+            <w:tcW w:w="2696" w:type="dxa"/>
             <w:tcBorders>
               <w:top w:val="single" w:sz="8" w:space="0" w:color="000000"/>
               <w:left w:val="single" w:sz="8" w:space="0" w:color="000000"/>
@@ -3903,7 +3933,7 @@
         </w:tc>
         <w:tc>
           <w:tcPr>
-            <w:tcW w:w="2267" w:type="dxa"/>
+            <w:tcW w:w="2266" w:type="dxa"/>
             <w:tcBorders>
               <w:top w:val="single" w:sz="8" w:space="0" w:color="000000"/>
               <w:left w:val="single" w:sz="8" w:space="0" w:color="000000"/>
@@ -3937,7 +3967,7 @@
         </w:tc>
         <w:tc>
           <w:tcPr>
-            <w:tcW w:w="2695" w:type="dxa"/>
+            <w:tcW w:w="2696" w:type="dxa"/>
             <w:tcBorders>
               <w:top w:val="single" w:sz="8" w:space="0" w:color="000000"/>
               <w:left w:val="single" w:sz="8" w:space="0" w:color="000000"/>
@@ -4005,7 +4035,7 @@
         </w:tc>
         <w:tc>
           <w:tcPr>
-            <w:tcW w:w="2267" w:type="dxa"/>
+            <w:tcW w:w="2266" w:type="dxa"/>
             <w:tcBorders>
               <w:top w:val="single" w:sz="8" w:space="0" w:color="000000"/>
               <w:left w:val="single" w:sz="8" w:space="0" w:color="000000"/>
@@ -4037,7 +4067,7 @@
         </w:tc>
         <w:tc>
           <w:tcPr>
-            <w:tcW w:w="2695" w:type="dxa"/>
+            <w:tcW w:w="2696" w:type="dxa"/>
             <w:tcBorders>
               <w:top w:val="single" w:sz="8" w:space="0" w:color="000000"/>
               <w:left w:val="single" w:sz="8" w:space="0" w:color="000000"/>
@@ -4107,7 +4137,7 @@
         </w:tc>
         <w:tc>
           <w:tcPr>
-            <w:tcW w:w="2267" w:type="dxa"/>
+            <w:tcW w:w="2266" w:type="dxa"/>
             <w:tcBorders>
               <w:top w:val="single" w:sz="8" w:space="0" w:color="000000"/>
               <w:left w:val="single" w:sz="8" w:space="0" w:color="000000"/>
@@ -4140,7 +4170,7 @@
         </w:tc>
         <w:tc>
           <w:tcPr>
-            <w:tcW w:w="2695" w:type="dxa"/>
+            <w:tcW w:w="2696" w:type="dxa"/>
             <w:tcBorders>
               <w:top w:val="single" w:sz="8" w:space="0" w:color="000000"/>
               <w:left w:val="single" w:sz="8" w:space="0" w:color="000000"/>
@@ -4210,7 +4240,7 @@
         </w:tc>
         <w:tc>
           <w:tcPr>
-            <w:tcW w:w="2267" w:type="dxa"/>
+            <w:tcW w:w="2266" w:type="dxa"/>
             <w:tcBorders>
               <w:top w:val="single" w:sz="8" w:space="0" w:color="000000"/>
               <w:left w:val="single" w:sz="8" w:space="0" w:color="000000"/>
@@ -4242,7 +4272,7 @@
         </w:tc>
         <w:tc>
           <w:tcPr>
-            <w:tcW w:w="2695" w:type="dxa"/>
+            <w:tcW w:w="2696" w:type="dxa"/>
             <w:tcBorders>
               <w:top w:val="single" w:sz="8" w:space="0" w:color="000000"/>
               <w:left w:val="single" w:sz="8" w:space="0" w:color="000000"/>
@@ -4312,7 +4342,7 @@
         </w:tc>
         <w:tc>
           <w:tcPr>
-            <w:tcW w:w="2267" w:type="dxa"/>
+            <w:tcW w:w="2266" w:type="dxa"/>
             <w:tcBorders>
               <w:top w:val="single" w:sz="8" w:space="0" w:color="000000"/>
               <w:left w:val="single" w:sz="8" w:space="0" w:color="000000"/>
@@ -4344,7 +4374,7 @@
         </w:tc>
         <w:tc>
           <w:tcPr>
-            <w:tcW w:w="2695" w:type="dxa"/>
+            <w:tcW w:w="2696" w:type="dxa"/>
             <w:tcBorders>
               <w:top w:val="single" w:sz="8" w:space="0" w:color="000000"/>
               <w:left w:val="single" w:sz="8" w:space="0" w:color="000000"/>
@@ -4414,7 +4444,7 @@
         </w:tc>
         <w:tc>
           <w:tcPr>
-            <w:tcW w:w="2267" w:type="dxa"/>
+            <w:tcW w:w="2266" w:type="dxa"/>
             <w:tcBorders>
               <w:top w:val="single" w:sz="8" w:space="0" w:color="000000"/>
               <w:left w:val="single" w:sz="8" w:space="0" w:color="000000"/>
@@ -4446,7 +4476,7 @@
         </w:tc>
         <w:tc>
           <w:tcPr>
-            <w:tcW w:w="2695" w:type="dxa"/>
+            <w:tcW w:w="2696" w:type="dxa"/>
             <w:tcBorders>
               <w:top w:val="single" w:sz="8" w:space="0" w:color="000000"/>
               <w:left w:val="single" w:sz="8" w:space="0" w:color="000000"/>
@@ -4516,7 +4546,7 @@
         </w:tc>
         <w:tc>
           <w:tcPr>
-            <w:tcW w:w="2267" w:type="dxa"/>
+            <w:tcW w:w="2266" w:type="dxa"/>
             <w:tcBorders>
               <w:top w:val="single" w:sz="8" w:space="0" w:color="000000"/>
               <w:left w:val="single" w:sz="8" w:space="0" w:color="000000"/>
@@ -4548,7 +4578,7 @@
         </w:tc>
         <w:tc>
           <w:tcPr>
-            <w:tcW w:w="2695" w:type="dxa"/>
+            <w:tcW w:w="2696" w:type="dxa"/>
             <w:tcBorders>
               <w:top w:val="single" w:sz="8" w:space="0" w:color="000000"/>
               <w:left w:val="single" w:sz="8" w:space="0" w:color="000000"/>
@@ -4618,7 +4648,7 @@
         </w:tc>
         <w:tc>
           <w:tcPr>
-            <w:tcW w:w="2267" w:type="dxa"/>
+            <w:tcW w:w="2266" w:type="dxa"/>
             <w:tcBorders>
               <w:top w:val="single" w:sz="8" w:space="0" w:color="000000"/>
               <w:left w:val="single" w:sz="8" w:space="0" w:color="000000"/>
@@ -4650,7 +4680,7 @@
         </w:tc>
         <w:tc>
           <w:tcPr>
-            <w:tcW w:w="2695" w:type="dxa"/>
+            <w:tcW w:w="2696" w:type="dxa"/>
             <w:tcBorders>
               <w:top w:val="single" w:sz="8" w:space="0" w:color="000000"/>
               <w:left w:val="single" w:sz="8" w:space="0" w:color="000000"/>
@@ -4720,7 +4750,7 @@
         </w:tc>
         <w:tc>
           <w:tcPr>
-            <w:tcW w:w="2267" w:type="dxa"/>
+            <w:tcW w:w="2266" w:type="dxa"/>
             <w:tcBorders>
               <w:top w:val="single" w:sz="8" w:space="0" w:color="000000"/>
               <w:left w:val="single" w:sz="8" w:space="0" w:color="000000"/>
@@ -4753,7 +4783,7 @@
         </w:tc>
         <w:tc>
           <w:tcPr>
-            <w:tcW w:w="2695" w:type="dxa"/>
+            <w:tcW w:w="2696" w:type="dxa"/>
             <w:tcBorders>
               <w:top w:val="single" w:sz="8" w:space="0" w:color="000000"/>
               <w:left w:val="single" w:sz="8" w:space="0" w:color="000000"/>
@@ -4823,7 +4853,7 @@
         </w:tc>
         <w:tc>
           <w:tcPr>
-            <w:tcW w:w="2267" w:type="dxa"/>
+            <w:tcW w:w="2266" w:type="dxa"/>
             <w:tcBorders>
               <w:top w:val="single" w:sz="8" w:space="0" w:color="000000"/>
               <w:left w:val="single" w:sz="8" w:space="0" w:color="000000"/>
@@ -4855,7 +4885,7 @@
         </w:tc>
         <w:tc>
           <w:tcPr>
-            <w:tcW w:w="2695" w:type="dxa"/>
+            <w:tcW w:w="2696" w:type="dxa"/>
             <w:tcBorders>
               <w:top w:val="single" w:sz="8" w:space="0" w:color="000000"/>
               <w:left w:val="single" w:sz="8" w:space="0" w:color="000000"/>
@@ -7414,7 +7444,15 @@
           <w:sz w:val="24"/>
           <w:szCs w:val="24"/>
         </w:rPr>
-        <w:t>controllers</w:t>
+        <w:t xml:space="preserve">Controllers: </w:t>
+      </w:r>
+      <w:r>
+        <w:rPr>
+          <w:rFonts w:cs="Times New Roman" w:ascii="Times New Roman" w:hAnsi="Times New Roman"/>
+          <w:sz w:val="24"/>
+          <w:szCs w:val="24"/>
+        </w:rPr>
+        <w:t>A frontend-ről beérezett kéréseket kezelik.</w:t>
       </w:r>
     </w:p>
     <w:p>
@@ -7438,7 +7476,15 @@
           <w:sz w:val="24"/>
           <w:szCs w:val="24"/>
         </w:rPr>
-        <w:t>models</w:t>
+        <w:t xml:space="preserve">Models: </w:t>
+      </w:r>
+      <w:r>
+        <w:rPr>
+          <w:rFonts w:cs="Times New Roman" w:ascii="Times New Roman" w:hAnsi="Times New Roman"/>
+          <w:sz w:val="24"/>
+          <w:szCs w:val="24"/>
+        </w:rPr>
+        <w:t>Két modelt használtunk: User és Service modellek. Ezek végzik az adatbázis műveleteket és adják vissza az információt a controllereknek.</w:t>
       </w:r>
     </w:p>
     <w:p>
@@ -7462,7 +7508,15 @@
           <w:sz w:val="24"/>
           <w:szCs w:val="24"/>
         </w:rPr>
-        <w:t>views</w:t>
+        <w:t xml:space="preserve">Views: </w:t>
+      </w:r>
+      <w:r>
+        <w:rPr>
+          <w:rFonts w:cs="Times New Roman" w:ascii="Times New Roman" w:hAnsi="Times New Roman"/>
+          <w:sz w:val="24"/>
+          <w:szCs w:val="24"/>
+        </w:rPr>
+        <w:t>Itt találhatóak a HTML oldalak, melyeket a Template osztály segítségével jelenítünk meg.</w:t>
       </w:r>
     </w:p>
     <w:p>
@@ -7486,7 +7540,15 @@
           <w:sz w:val="24"/>
           <w:szCs w:val="24"/>
         </w:rPr>
-        <w:t>helpers</w:t>
+        <w:t xml:space="preserve">Helpers: </w:t>
+      </w:r>
+      <w:r>
+        <w:rPr>
+          <w:rFonts w:cs="Times New Roman" w:ascii="Times New Roman" w:hAnsi="Times New Roman"/>
+          <w:sz w:val="24"/>
+          <w:szCs w:val="24"/>
+        </w:rPr>
+        <w:t>Gyakran használt funkciókat ide tettük (az oldal átirányítás flash üzenetekkel és a megfelelő navbar beállítása a felhasználói szerep függvényében).</w:t>
       </w:r>
     </w:p>
     <w:p>
@@ -7510,7 +7572,15 @@
           <w:sz w:val="24"/>
           <w:szCs w:val="24"/>
         </w:rPr>
-        <w:t>core</w:t>
+        <w:t xml:space="preserve">Core: </w:t>
+      </w:r>
+      <w:r>
+        <w:rPr>
+          <w:rFonts w:cs="Times New Roman" w:ascii="Times New Roman" w:hAnsi="Times New Roman"/>
+          <w:sz w:val="24"/>
+          <w:szCs w:val="24"/>
+        </w:rPr>
+        <w:t>Tartalmazza a DatabaseHandler osztályt, mely létrehozza az adatbázis kapcsolatot PDO segítségével, valamint előre definiált funcciókat kapott hogy a későbbi adatbázis műveletek egyszerűbben kivitelezhetőek legyenek. Itt található még a Router osztály mely a megfelelő url-hez megkeresi a megfelelő controller megfelelő funkcióját. Ide tartozik még a fentebb említett Template osztály is, mely a HTML fájlokat jeleníti meg, melyeknek egy asszociatív lista formályában adhatunk át adatot a backendről.</w:t>
       </w:r>
     </w:p>
     <w:p>
@@ -7534,7 +7604,15 @@
           <w:sz w:val="24"/>
           <w:szCs w:val="24"/>
         </w:rPr>
-        <w:t>public</w:t>
+        <w:t xml:space="preserve">Public: </w:t>
+      </w:r>
+      <w:r>
+        <w:rPr>
+          <w:rFonts w:cs="Times New Roman" w:ascii="Times New Roman" w:hAnsi="Times New Roman"/>
+          <w:sz w:val="24"/>
+          <w:szCs w:val="24"/>
+        </w:rPr>
+        <w:t>Itt tároljuk az applikáció képeit, JavaScript és CSS fájlokat.</w:t>
       </w:r>
     </w:p>
     <w:p>
@@ -7558,7 +7636,15 @@
           <w:sz w:val="24"/>
           <w:szCs w:val="24"/>
         </w:rPr>
-        <w:t>vendor</w:t>
+        <w:t xml:space="preserve">Vendor: </w:t>
+      </w:r>
+      <w:r>
+        <w:rPr>
+          <w:rFonts w:cs="Times New Roman" w:ascii="Times New Roman" w:hAnsi="Times New Roman"/>
+          <w:sz w:val="24"/>
+          <w:szCs w:val="24"/>
+        </w:rPr>
+        <w:t>Composer által létrehozott mappa. Dependenciákat kezel és a PSR-4 automatikus betöltésért felelős.</w:t>
       </w:r>
     </w:p>
     <w:p>
@@ -7896,17 +7982,7 @@
                 <w:szCs w:val="24"/>
                 <w:lang w:eastAsia="fr-FR" w:bidi="ar-SA"/>
               </w:rPr>
-              <w:t>/</w:t>
-            </w:r>
-            <w:r>
-              <w:rPr>
-                <w:rFonts w:eastAsia="" w:cs="Times New Roman" w:ascii="Times New Roman" w:hAnsi="Times New Roman"/>
-                <w:kern w:val="0"/>
-                <w:sz w:val="24"/>
-                <w:szCs w:val="24"/>
-                <w:lang w:eastAsia="fr-FR" w:bidi="ar-SA"/>
-              </w:rPr>
-              <w:t>appointments</w:t>
+              <w:t>/appointments</w:t>
             </w:r>
           </w:p>
         </w:tc>
@@ -8235,17 +8311,7 @@
                 <w:szCs w:val="24"/>
                 <w:lang w:eastAsia="fr-FR" w:bidi="ar-SA"/>
               </w:rPr>
-              <w:t>/</w:t>
-            </w:r>
-            <w:r>
-              <w:rPr>
-                <w:rFonts w:eastAsia="" w:cs="Times New Roman" w:ascii="Times New Roman" w:hAnsi="Times New Roman"/>
-                <w:kern w:val="0"/>
-                <w:sz w:val="24"/>
-                <w:szCs w:val="24"/>
-                <w:lang w:eastAsia="fr-FR" w:bidi="ar-SA"/>
-              </w:rPr>
-              <w:t>contanct</w:t>
+              <w:t>/contanct</w:t>
             </w:r>
           </w:p>
         </w:tc>
@@ -8352,17 +8418,7 @@
                 <w:szCs w:val="24"/>
                 <w:lang w:eastAsia="fr-FR" w:bidi="ar-SA"/>
               </w:rPr>
-              <w:t>/</w:t>
-            </w:r>
-            <w:r>
-              <w:rPr>
-                <w:rFonts w:eastAsia="" w:cs="Times New Roman" w:ascii="Times New Roman" w:hAnsi="Times New Roman"/>
-                <w:kern w:val="0"/>
-                <w:sz w:val="24"/>
-                <w:szCs w:val="24"/>
-                <w:lang w:eastAsia="fr-FR" w:bidi="ar-SA"/>
-              </w:rPr>
-              <w:t>data_protection</w:t>
+              <w:t>/data_protection</w:t>
             </w:r>
           </w:p>
         </w:tc>
@@ -8469,17 +8525,7 @@
                 <w:szCs w:val="24"/>
                 <w:lang w:eastAsia="fr-FR" w:bidi="ar-SA"/>
               </w:rPr>
-              <w:t>/</w:t>
-            </w:r>
-            <w:r>
-              <w:rPr>
-                <w:rFonts w:eastAsia="" w:cs="Times New Roman" w:ascii="Times New Roman" w:hAnsi="Times New Roman"/>
-                <w:kern w:val="0"/>
-                <w:sz w:val="24"/>
-                <w:szCs w:val="24"/>
-                <w:lang w:eastAsia="fr-FR" w:bidi="ar-SA"/>
-              </w:rPr>
-              <w:t>home</w:t>
+              <w:t>/home</w:t>
             </w:r>
           </w:p>
         </w:tc>
@@ -8697,17 +8743,7 @@
                 <w:szCs w:val="24"/>
                 <w:lang w:eastAsia="fr-FR" w:bidi="ar-SA"/>
               </w:rPr>
-              <w:t>/</w:t>
-            </w:r>
-            <w:r>
-              <w:rPr>
-                <w:rFonts w:eastAsia="" w:cs="Times New Roman" w:ascii="Times New Roman" w:hAnsi="Times New Roman"/>
-                <w:kern w:val="0"/>
-                <w:sz w:val="24"/>
-                <w:szCs w:val="24"/>
-                <w:lang w:eastAsia="fr-FR" w:bidi="ar-SA"/>
-              </w:rPr>
-              <w:t>login</w:t>
+              <w:t>/login</w:t>
             </w:r>
           </w:p>
         </w:tc>
@@ -8925,17 +8961,7 @@
                 <w:szCs w:val="24"/>
                 <w:lang w:eastAsia="fr-FR" w:bidi="ar-SA"/>
               </w:rPr>
-              <w:t>/</w:t>
-            </w:r>
-            <w:r>
-              <w:rPr>
-                <w:rFonts w:eastAsia="" w:cs="Times New Roman" w:ascii="Times New Roman" w:hAnsi="Times New Roman"/>
-                <w:kern w:val="0"/>
-                <w:sz w:val="24"/>
-                <w:szCs w:val="24"/>
-                <w:lang w:eastAsia="fr-FR" w:bidi="ar-SA"/>
-              </w:rPr>
-              <w:t>new_appointment</w:t>
+              <w:t>/new_appointment</w:t>
             </w:r>
           </w:p>
         </w:tc>
@@ -9153,17 +9179,7 @@
                 <w:szCs w:val="24"/>
                 <w:lang w:eastAsia="fr-FR" w:bidi="ar-SA"/>
               </w:rPr>
-              <w:t>/</w:t>
-            </w:r>
-            <w:r>
-              <w:rPr>
-                <w:rFonts w:eastAsia="" w:cs="Times New Roman" w:ascii="Times New Roman" w:hAnsi="Times New Roman"/>
-                <w:kern w:val="0"/>
-                <w:sz w:val="24"/>
-                <w:szCs w:val="24"/>
-                <w:lang w:eastAsia="fr-FR" w:bidi="ar-SA"/>
-              </w:rPr>
-              <w:t>not_found</w:t>
+              <w:t>/not_found</w:t>
             </w:r>
           </w:p>
         </w:tc>
@@ -9265,13 +9281,7 @@
               <w:rPr>
                 <w:rFonts w:cs="Times New Roman" w:ascii="Times New Roman" w:hAnsi="Times New Roman"/>
               </w:rPr>
-              <w:t>/</w:t>
-            </w:r>
-            <w:r>
-              <w:rPr>
-                <w:rFonts w:cs="Times New Roman" w:ascii="Times New Roman" w:hAnsi="Times New Roman"/>
-              </w:rPr>
-              <w:t>service_profile</w:t>
+              <w:t>/service_profile</w:t>
             </w:r>
           </w:p>
         </w:tc>
@@ -9659,15 +9669,7 @@
                 <w:i w:val="false"/>
                 <w:iCs w:val="false"/>
               </w:rPr>
-              <w:t>/service_profile/update</w:t>
-            </w:r>
-            <w:r>
-              <w:rPr>
-                <w:rFonts w:cs="Times New Roman" w:ascii="Times New Roman" w:hAnsi="Times New Roman"/>
-                <w:i w:val="false"/>
-                <w:iCs w:val="false"/>
-              </w:rPr>
-              <w:t>Service</w:t>
+              <w:t>/service_profile/updateService</w:t>
             </w:r>
           </w:p>
         </w:tc>
@@ -9764,15 +9766,7 @@
                 <w:i w:val="false"/>
                 <w:iCs w:val="false"/>
               </w:rPr>
-              <w:t>/service_profile/</w:t>
-            </w:r>
-            <w:r>
-              <w:rPr>
-                <w:rFonts w:cs="Times New Roman" w:ascii="Times New Roman" w:hAnsi="Times New Roman"/>
-                <w:i w:val="false"/>
-                <w:iCs w:val="false"/>
-              </w:rPr>
-              <w:t>deleteAppointment</w:t>
+              <w:t>/service_profile/deleteAppointment</w:t>
             </w:r>
           </w:p>
         </w:tc>
@@ -9869,15 +9863,7 @@
                 <w:i w:val="false"/>
                 <w:iCs w:val="false"/>
               </w:rPr>
-              <w:t>/service_profile/</w:t>
-            </w:r>
-            <w:r>
-              <w:rPr>
-                <w:rFonts w:cs="Times New Roman" w:ascii="Times New Roman" w:hAnsi="Times New Roman"/>
-                <w:i w:val="false"/>
-                <w:iCs w:val="false"/>
-              </w:rPr>
-              <w:t>deleteProfile</w:t>
+              <w:t>/service_profile/deleteProfile</w:t>
             </w:r>
           </w:p>
         </w:tc>
@@ -9974,15 +9960,7 @@
                 <w:i w:val="false"/>
                 <w:iCs w:val="false"/>
               </w:rPr>
-              <w:t>/</w:t>
-            </w:r>
-            <w:r>
-              <w:rPr>
-                <w:rFonts w:cs="Times New Roman" w:ascii="Times New Roman" w:hAnsi="Times New Roman"/>
-                <w:i w:val="false"/>
-                <w:iCs w:val="false"/>
-              </w:rPr>
-              <w:t>question_and_answer</w:t>
+              <w:t>/question_and_answer</w:t>
             </w:r>
           </w:p>
         </w:tc>
@@ -10079,15 +10057,7 @@
                 <w:i w:val="false"/>
                 <w:iCs w:val="false"/>
               </w:rPr>
-              <w:t>/</w:t>
-            </w:r>
-            <w:r>
-              <w:rPr>
-                <w:rFonts w:cs="Times New Roman" w:ascii="Times New Roman" w:hAnsi="Times New Roman"/>
-                <w:i w:val="false"/>
-                <w:iCs w:val="false"/>
-              </w:rPr>
-              <w:t>registartion</w:t>
+              <w:t>/registartion</w:t>
             </w:r>
           </w:p>
         </w:tc>
@@ -10281,15 +10251,7 @@
                 <w:i w:val="false"/>
                 <w:iCs w:val="false"/>
               </w:rPr>
-              <w:t>/</w:t>
-            </w:r>
-            <w:r>
-              <w:rPr>
-                <w:rFonts w:cs="Times New Roman" w:ascii="Times New Roman" w:hAnsi="Times New Roman"/>
-                <w:i w:val="false"/>
-                <w:iCs w:val="false"/>
-              </w:rPr>
-              <w:t>seeker_profile</w:t>
+              <w:t>/seeker_profile</w:t>
             </w:r>
           </w:p>
         </w:tc>
@@ -18802,7 +18764,7 @@
         <w:docPartGallery w:val="Page Numbers (Bottom of Page)"/>
         <w:docPartUnique w:val="true"/>
       </w:docPartObj>
-      <w:id w:val="67795074"/>
+      <w:id w:val="293734878"/>
     </w:sdtPr>
     <w:sdtContent>
       <w:p>
@@ -18825,7 +18787,7 @@
         </w:r>
         <w:r>
           <w:rPr/>
-          <w:t>2</w:t>
+          <w:t>16</w:t>
         </w:r>
         <w:r>
           <w:rPr/>

</xml_diff>

<commit_message>
no found, messages, documentation
no found updata (picture, style)
profil styles
documentation update (canva, not_found_view)
</commit_message>
<xml_diff>
--- a/FindEM dokumentáció.docx
+++ b/FindEM dokumentáció.docx
@@ -3582,29 +3582,6 @@
     </w:p>
     <w:p>
       <w:pPr>
-        <w:spacing w:line="276" w:lineRule="auto"/>
-        <w:jc w:val="both"/>
-        <w:rPr>
-          <w:rFonts w:ascii="Times New Roman" w:hAnsi="Times New Roman" w:cs="Times New Roman"/>
-          <w:sz w:val="24"/>
-          <w:szCs w:val="24"/>
-        </w:rPr>
-      </w:pPr>
-    </w:p>
-    <w:p>
-      <w:pPr>
-        <w:pStyle w:val="Heading3"/>
-        <w:spacing w:before="280"/>
-        <w:rPr>
-          <w:rFonts w:ascii="Times New Roman" w:eastAsiaTheme="minorHAnsi" w:hAnsi="Times New Roman" w:cs="Times New Roman"/>
-          <w:color w:val="auto"/>
-          <w:sz w:val="32"/>
-          <w:szCs w:val="32"/>
-        </w:rPr>
-      </w:pPr>
-    </w:p>
-    <w:p>
-      <w:pPr>
         <w:rPr>
           <w:rFonts w:asciiTheme="majorHAnsi" w:eastAsiaTheme="minorHAnsi" w:hAnsiTheme="majorHAnsi" w:cstheme="majorBidi"/>
           <w:color w:val="077877"/>
@@ -6616,8 +6593,6 @@
     <w:p/>
     <w:p/>
     <w:p/>
-    <w:p/>
-    <w:p/>
     <w:p>
       <w:pPr>
         <w:rPr>
@@ -6642,6 +6617,7 @@
           <w:rFonts w:eastAsiaTheme="minorHAnsi"/>
           <w:color w:val="077877"/>
         </w:rPr>
+        <w:lastRenderedPageBreak/>
         <w:t>Adatbázis szerkezeti felépítése és terve</w:t>
       </w:r>
       <w:bookmarkEnd w:id="12"/>
@@ -7557,7 +7533,6 @@
           <w:szCs w:val="20"/>
           <w:lang w:eastAsia="fr-FR"/>
         </w:rPr>
-        <w:lastRenderedPageBreak/>
         <w:t>) ;</w:t>
       </w:r>
     </w:p>
@@ -7604,13 +7579,25 @@
           <w:lang w:eastAsia="fr-FR"/>
         </w:rPr>
       </w:pPr>
-      <w:r>
+    </w:p>
+    <w:p>
+      <w:pPr>
+        <w:spacing w:after="0" w:line="240" w:lineRule="auto"/>
         <w:rPr>
           <w:rFonts w:ascii="Times New Roman" w:eastAsia="Times New Roman" w:hAnsi="Times New Roman" w:cs="Times New Roman"/>
           <w:sz w:val="20"/>
           <w:szCs w:val="20"/>
           <w:lang w:eastAsia="fr-FR"/>
         </w:rPr>
+      </w:pPr>
+      <w:r>
+        <w:rPr>
+          <w:rFonts w:ascii="Times New Roman" w:eastAsia="Times New Roman" w:hAnsi="Times New Roman" w:cs="Times New Roman"/>
+          <w:sz w:val="20"/>
+          <w:szCs w:val="20"/>
+          <w:lang w:eastAsia="fr-FR"/>
+        </w:rPr>
+        <w:lastRenderedPageBreak/>
         <w:t>CREATE TABLE service_category (</w:t>
       </w:r>
     </w:p>
@@ -8178,12 +8165,29 @@
     </w:p>
     <w:p>
       <w:pPr>
+        <w:spacing w:after="0" w:line="240" w:lineRule="auto"/>
+        <w:rPr>
+          <w:rFonts w:asciiTheme="majorHAnsi" w:eastAsiaTheme="majorEastAsia" w:hAnsiTheme="majorHAnsi" w:cstheme="majorBidi"/>
+          <w:color w:val="077877"/>
+          <w:sz w:val="28"/>
+          <w:szCs w:val="28"/>
+        </w:rPr>
+      </w:pPr>
+      <w:bookmarkStart w:id="15" w:name="_Toc164152923"/>
+      <w:r>
+        <w:rPr>
+          <w:color w:val="077877"/>
+        </w:rPr>
+        <w:br w:type="page"/>
+      </w:r>
+    </w:p>
+    <w:p>
+      <w:pPr>
         <w:pStyle w:val="Heading3"/>
         <w:rPr>
           <w:color w:val="077877"/>
         </w:rPr>
       </w:pPr>
-      <w:bookmarkStart w:id="15" w:name="_Toc164152923"/>
       <w:r>
         <w:rPr>
           <w:color w:val="077877"/>
@@ -8456,9 +8460,6 @@
               <w:rPr>
                 <w:rFonts w:ascii="Times New Roman" w:eastAsia="Arial" w:hAnsi="Times New Roman" w:cs="Times New Roman"/>
                 <w:b/>
-                <w:sz w:val="24"/>
-                <w:szCs w:val="24"/>
-                <w:lang w:eastAsia="fr-FR"/>
               </w:rPr>
               <w:t>Végpont</w:t>
             </w:r>
@@ -8490,9 +8491,6 @@
               <w:rPr>
                 <w:rFonts w:ascii="Times New Roman" w:eastAsia="Arial" w:hAnsi="Times New Roman" w:cs="Times New Roman"/>
                 <w:b/>
-                <w:sz w:val="24"/>
-                <w:szCs w:val="24"/>
-                <w:lang w:eastAsia="fr-FR"/>
               </w:rPr>
               <w:t>Metódus</w:t>
             </w:r>
@@ -8524,9 +8522,6 @@
               <w:rPr>
                 <w:rFonts w:ascii="Times New Roman" w:eastAsia="Arial" w:hAnsi="Times New Roman" w:cs="Times New Roman"/>
                 <w:b/>
-                <w:sz w:val="24"/>
-                <w:szCs w:val="24"/>
-                <w:lang w:eastAsia="fr-FR"/>
               </w:rPr>
               <w:t>Leírás</w:t>
             </w:r>
@@ -8560,9 +8555,6 @@
             <w:r>
               <w:rPr>
                 <w:rFonts w:ascii="Times New Roman" w:hAnsi="Times New Roman" w:cs="Times New Roman"/>
-                <w:sz w:val="24"/>
-                <w:szCs w:val="24"/>
-                <w:lang w:eastAsia="fr-FR"/>
               </w:rPr>
               <w:t>/about_us</w:t>
             </w:r>
@@ -8591,9 +8583,6 @@
             <w:r>
               <w:rPr>
                 <w:rFonts w:ascii="Times New Roman" w:hAnsi="Times New Roman" w:cs="Times New Roman"/>
-                <w:sz w:val="24"/>
-                <w:szCs w:val="24"/>
-                <w:lang w:eastAsia="fr-FR"/>
               </w:rPr>
               <w:t>get</w:t>
             </w:r>
@@ -8622,20 +8611,8 @@
             <w:r>
               <w:rPr>
                 <w:rFonts w:ascii="Times New Roman" w:hAnsi="Times New Roman" w:cs="Times New Roman"/>
-                <w:sz w:val="24"/>
-                <w:szCs w:val="24"/>
-                <w:lang w:eastAsia="fr-FR"/>
-              </w:rPr>
-              <w:t>I</w:t>
-            </w:r>
-            <w:r>
-              <w:rPr>
-                <w:rFonts w:ascii="Times New Roman" w:hAnsi="Times New Roman" w:cs="Times New Roman"/>
-                <w:sz w:val="24"/>
-                <w:szCs w:val="24"/>
-                <w:lang w:eastAsia="fr-FR"/>
-              </w:rPr>
-              <w:t>nformációk megtekintése az oldalról</w:t>
+              </w:rPr>
+              <w:t>Információk megtekintése az oldalról</w:t>
             </w:r>
           </w:p>
         </w:tc>
@@ -8667,9 +8644,6 @@
             <w:r>
               <w:rPr>
                 <w:rFonts w:ascii="Times New Roman" w:hAnsi="Times New Roman" w:cs="Times New Roman"/>
-                <w:sz w:val="24"/>
-                <w:szCs w:val="24"/>
-                <w:lang w:eastAsia="fr-FR"/>
               </w:rPr>
               <w:t>/appointments</w:t>
             </w:r>
@@ -8698,9 +8672,6 @@
             <w:r>
               <w:rPr>
                 <w:rFonts w:ascii="Times New Roman" w:hAnsi="Times New Roman" w:cs="Times New Roman"/>
-                <w:sz w:val="24"/>
-                <w:szCs w:val="24"/>
-                <w:lang w:eastAsia="fr-FR"/>
               </w:rPr>
               <w:t>get</w:t>
             </w:r>
@@ -8729,9 +8700,6 @@
             <w:r>
               <w:rPr>
                 <w:rFonts w:ascii="Times New Roman" w:hAnsi="Times New Roman" w:cs="Times New Roman"/>
-                <w:sz w:val="24"/>
-                <w:szCs w:val="24"/>
-                <w:lang w:eastAsia="fr-FR"/>
               </w:rPr>
               <w:t>Szabad időpontok megjelenítése</w:t>
             </w:r>
@@ -8762,9 +8730,6 @@
             <w:r>
               <w:rPr>
                 <w:rFonts w:ascii="Times New Roman" w:hAnsi="Times New Roman" w:cs="Times New Roman"/>
-                <w:sz w:val="24"/>
-                <w:szCs w:val="24"/>
-                <w:lang w:eastAsia="fr-FR"/>
               </w:rPr>
               <w:t>/appointments/reserveAppointment</w:t>
             </w:r>
@@ -8793,9 +8758,6 @@
             <w:r>
               <w:rPr>
                 <w:rFonts w:ascii="Times New Roman" w:hAnsi="Times New Roman" w:cs="Times New Roman"/>
-                <w:sz w:val="24"/>
-                <w:szCs w:val="24"/>
-                <w:lang w:eastAsia="fr-FR"/>
               </w:rPr>
               <w:t>post</w:t>
             </w:r>
@@ -8824,9 +8786,6 @@
             <w:r>
               <w:rPr>
                 <w:rFonts w:ascii="Times New Roman" w:hAnsi="Times New Roman" w:cs="Times New Roman"/>
-                <w:sz w:val="24"/>
-                <w:szCs w:val="24"/>
-                <w:lang w:eastAsia="fr-FR"/>
               </w:rPr>
               <w:t>Időpont lefoglalása</w:t>
             </w:r>
@@ -8857,9 +8816,6 @@
             <w:r>
               <w:rPr>
                 <w:rFonts w:ascii="Times New Roman" w:hAnsi="Times New Roman" w:cs="Times New Roman"/>
-                <w:sz w:val="24"/>
-                <w:szCs w:val="24"/>
-                <w:lang w:eastAsia="fr-FR"/>
               </w:rPr>
               <w:t>/appointments/sortCategories</w:t>
             </w:r>
@@ -8888,9 +8844,6 @@
             <w:r>
               <w:rPr>
                 <w:rFonts w:ascii="Times New Roman" w:hAnsi="Times New Roman" w:cs="Times New Roman"/>
-                <w:sz w:val="24"/>
-                <w:szCs w:val="24"/>
-                <w:lang w:eastAsia="fr-FR"/>
               </w:rPr>
               <w:t>post</w:t>
             </w:r>
@@ -8919,27 +8872,18 @@
             <w:r>
               <w:rPr>
                 <w:rFonts w:ascii="Times New Roman" w:hAnsi="Times New Roman" w:cs="Times New Roman"/>
-                <w:sz w:val="24"/>
-                <w:szCs w:val="24"/>
-                <w:lang w:eastAsia="fr-FR"/>
               </w:rPr>
               <w:t>Időpontok aszin</w:t>
             </w:r>
             <w:r>
               <w:rPr>
                 <w:rFonts w:ascii="Times New Roman" w:hAnsi="Times New Roman" w:cs="Times New Roman"/>
-                <w:sz w:val="24"/>
-                <w:szCs w:val="24"/>
-                <w:lang w:eastAsia="fr-FR"/>
               </w:rPr>
               <w:t>k</w:t>
             </w:r>
             <w:r>
               <w:rPr>
                 <w:rFonts w:ascii="Times New Roman" w:hAnsi="Times New Roman" w:cs="Times New Roman"/>
-                <w:sz w:val="24"/>
-                <w:szCs w:val="24"/>
-                <w:lang w:eastAsia="fr-FR"/>
               </w:rPr>
               <w:t>ron szűrése kategóriák szerint</w:t>
             </w:r>
@@ -8973,9 +8917,6 @@
             <w:r>
               <w:rPr>
                 <w:rFonts w:ascii="Times New Roman" w:hAnsi="Times New Roman" w:cs="Times New Roman"/>
-                <w:sz w:val="24"/>
-                <w:szCs w:val="24"/>
-                <w:lang w:eastAsia="fr-FR"/>
               </w:rPr>
               <w:t>/contanct</w:t>
             </w:r>
@@ -9004,9 +8945,6 @@
             <w:r>
               <w:rPr>
                 <w:rFonts w:ascii="Times New Roman" w:hAnsi="Times New Roman" w:cs="Times New Roman"/>
-                <w:sz w:val="24"/>
-                <w:szCs w:val="24"/>
-                <w:lang w:eastAsia="fr-FR"/>
               </w:rPr>
               <w:t>get</w:t>
             </w:r>
@@ -9035,9 +8973,6 @@
             <w:r>
               <w:rPr>
                 <w:rFonts w:ascii="Times New Roman" w:hAnsi="Times New Roman" w:cs="Times New Roman"/>
-                <w:sz w:val="24"/>
-                <w:szCs w:val="24"/>
-                <w:lang w:eastAsia="fr-FR"/>
               </w:rPr>
               <w:t>Kontakt információk megjelenítése</w:t>
             </w:r>
@@ -9071,9 +9006,6 @@
             <w:r>
               <w:rPr>
                 <w:rFonts w:ascii="Times New Roman" w:hAnsi="Times New Roman" w:cs="Times New Roman"/>
-                <w:sz w:val="24"/>
-                <w:szCs w:val="24"/>
-                <w:lang w:eastAsia="fr-FR"/>
               </w:rPr>
               <w:t>/data_protection</w:t>
             </w:r>
@@ -9102,9 +9034,6 @@
             <w:r>
               <w:rPr>
                 <w:rFonts w:ascii="Times New Roman" w:hAnsi="Times New Roman" w:cs="Times New Roman"/>
-                <w:sz w:val="24"/>
-                <w:szCs w:val="24"/>
-                <w:lang w:eastAsia="fr-FR"/>
               </w:rPr>
               <w:t>get</w:t>
             </w:r>
@@ -9133,9 +9062,6 @@
             <w:r>
               <w:rPr>
                 <w:rFonts w:ascii="Times New Roman" w:hAnsi="Times New Roman" w:cs="Times New Roman"/>
-                <w:sz w:val="24"/>
-                <w:szCs w:val="24"/>
-                <w:lang w:eastAsia="fr-FR"/>
               </w:rPr>
               <w:t>Adatvédelmi információk megjelenítése</w:t>
             </w:r>
@@ -9169,9 +9095,6 @@
             <w:r>
               <w:rPr>
                 <w:rFonts w:ascii="Times New Roman" w:hAnsi="Times New Roman" w:cs="Times New Roman"/>
-                <w:sz w:val="24"/>
-                <w:szCs w:val="24"/>
-                <w:lang w:eastAsia="fr-FR"/>
               </w:rPr>
               <w:t>/home</w:t>
             </w:r>
@@ -9200,9 +9123,6 @@
             <w:r>
               <w:rPr>
                 <w:rFonts w:ascii="Times New Roman" w:hAnsi="Times New Roman" w:cs="Times New Roman"/>
-                <w:sz w:val="24"/>
-                <w:szCs w:val="24"/>
-                <w:lang w:eastAsia="fr-FR"/>
               </w:rPr>
               <w:t>get</w:t>
             </w:r>
@@ -9231,9 +9151,6 @@
             <w:r>
               <w:rPr>
                 <w:rFonts w:ascii="Times New Roman" w:hAnsi="Times New Roman" w:cs="Times New Roman"/>
-                <w:sz w:val="24"/>
-                <w:szCs w:val="24"/>
-                <w:lang w:eastAsia="fr-FR"/>
               </w:rPr>
               <w:t>Főoldal megjelenítése</w:t>
             </w:r>
@@ -9264,9 +9181,6 @@
             <w:r>
               <w:rPr>
                 <w:rFonts w:ascii="Times New Roman" w:hAnsi="Times New Roman" w:cs="Times New Roman"/>
-                <w:sz w:val="24"/>
-                <w:szCs w:val="24"/>
-                <w:lang w:eastAsia="fr-FR"/>
               </w:rPr>
               <w:t>/home/sortCategories</w:t>
             </w:r>
@@ -9295,9 +9209,6 @@
             <w:r>
               <w:rPr>
                 <w:rFonts w:ascii="Times New Roman" w:hAnsi="Times New Roman" w:cs="Times New Roman"/>
-                <w:sz w:val="24"/>
-                <w:szCs w:val="24"/>
-                <w:lang w:eastAsia="fr-FR"/>
               </w:rPr>
               <w:t>post</w:t>
             </w:r>
@@ -9326,27 +9237,18 @@
             <w:r>
               <w:rPr>
                 <w:rFonts w:ascii="Times New Roman" w:hAnsi="Times New Roman" w:cs="Times New Roman"/>
-                <w:sz w:val="24"/>
-                <w:szCs w:val="24"/>
-                <w:lang w:eastAsia="fr-FR"/>
               </w:rPr>
               <w:t>Időpontok aszin</w:t>
             </w:r>
             <w:r>
               <w:rPr>
                 <w:rFonts w:ascii="Times New Roman" w:hAnsi="Times New Roman" w:cs="Times New Roman"/>
-                <w:sz w:val="24"/>
-                <w:szCs w:val="24"/>
-                <w:lang w:eastAsia="fr-FR"/>
               </w:rPr>
               <w:t>k</w:t>
             </w:r>
             <w:r>
               <w:rPr>
                 <w:rFonts w:ascii="Times New Roman" w:hAnsi="Times New Roman" w:cs="Times New Roman"/>
-                <w:sz w:val="24"/>
-                <w:szCs w:val="24"/>
-                <w:lang w:eastAsia="fr-FR"/>
               </w:rPr>
               <w:t>ron szűrése kategóriák szerint</w:t>
             </w:r>
@@ -9380,9 +9282,6 @@
             <w:r>
               <w:rPr>
                 <w:rFonts w:ascii="Times New Roman" w:hAnsi="Times New Roman" w:cs="Times New Roman"/>
-                <w:sz w:val="24"/>
-                <w:szCs w:val="24"/>
-                <w:lang w:eastAsia="fr-FR"/>
               </w:rPr>
               <w:t>/login</w:t>
             </w:r>
@@ -9411,9 +9310,6 @@
             <w:r>
               <w:rPr>
                 <w:rFonts w:ascii="Times New Roman" w:hAnsi="Times New Roman" w:cs="Times New Roman"/>
-                <w:sz w:val="24"/>
-                <w:szCs w:val="24"/>
-                <w:lang w:eastAsia="fr-FR"/>
               </w:rPr>
               <w:t>get</w:t>
             </w:r>
@@ -9442,27 +9338,18 @@
             <w:r>
               <w:rPr>
                 <w:rFonts w:ascii="Times New Roman" w:hAnsi="Times New Roman" w:cs="Times New Roman"/>
-                <w:sz w:val="24"/>
-                <w:szCs w:val="24"/>
-                <w:lang w:eastAsia="fr-FR"/>
               </w:rPr>
               <w:t>Bejel</w:t>
             </w:r>
             <w:r>
               <w:rPr>
                 <w:rFonts w:ascii="Times New Roman" w:hAnsi="Times New Roman" w:cs="Times New Roman"/>
-                <w:sz w:val="24"/>
-                <w:szCs w:val="24"/>
-                <w:lang w:eastAsia="fr-FR"/>
               </w:rPr>
               <w:t>e</w:t>
             </w:r>
             <w:r>
               <w:rPr>
                 <w:rFonts w:ascii="Times New Roman" w:hAnsi="Times New Roman" w:cs="Times New Roman"/>
-                <w:sz w:val="24"/>
-                <w:szCs w:val="24"/>
-                <w:lang w:eastAsia="fr-FR"/>
               </w:rPr>
               <w:t>ntkező oldal megjelenítése</w:t>
             </w:r>
@@ -9493,9 +9380,6 @@
             <w:r>
               <w:rPr>
                 <w:rFonts w:ascii="Times New Roman" w:hAnsi="Times New Roman" w:cs="Times New Roman"/>
-                <w:sz w:val="24"/>
-                <w:szCs w:val="24"/>
-                <w:lang w:eastAsia="fr-FR"/>
               </w:rPr>
               <w:lastRenderedPageBreak/>
               <w:t>/login/userLogin</w:t>
@@ -9525,9 +9409,6 @@
             <w:r>
               <w:rPr>
                 <w:rFonts w:ascii="Times New Roman" w:hAnsi="Times New Roman" w:cs="Times New Roman"/>
-                <w:sz w:val="24"/>
-                <w:szCs w:val="24"/>
-                <w:lang w:eastAsia="fr-FR"/>
               </w:rPr>
               <w:t>post</w:t>
             </w:r>
@@ -9556,9 +9437,6 @@
             <w:r>
               <w:rPr>
                 <w:rFonts w:ascii="Times New Roman" w:hAnsi="Times New Roman" w:cs="Times New Roman"/>
-                <w:sz w:val="24"/>
-                <w:szCs w:val="24"/>
-                <w:lang w:eastAsia="fr-FR"/>
               </w:rPr>
               <w:t>Felhasználói bejelnetkezés</w:t>
             </w:r>
@@ -9592,9 +9470,6 @@
             <w:r>
               <w:rPr>
                 <w:rFonts w:ascii="Times New Roman" w:hAnsi="Times New Roman" w:cs="Times New Roman"/>
-                <w:sz w:val="24"/>
-                <w:szCs w:val="24"/>
-                <w:lang w:eastAsia="fr-FR"/>
               </w:rPr>
               <w:t>/new_appointment</w:t>
             </w:r>
@@ -9623,9 +9498,6 @@
             <w:r>
               <w:rPr>
                 <w:rFonts w:ascii="Times New Roman" w:hAnsi="Times New Roman" w:cs="Times New Roman"/>
-                <w:sz w:val="24"/>
-                <w:szCs w:val="24"/>
-                <w:lang w:eastAsia="fr-FR"/>
               </w:rPr>
               <w:t>get</w:t>
             </w:r>
@@ -9654,9 +9526,6 @@
             <w:r>
               <w:rPr>
                 <w:rFonts w:ascii="Times New Roman" w:hAnsi="Times New Roman" w:cs="Times New Roman"/>
-                <w:sz w:val="24"/>
-                <w:szCs w:val="24"/>
-                <w:lang w:eastAsia="fr-FR"/>
               </w:rPr>
               <w:t>Új időpont feltöltés felület megjelenítése</w:t>
             </w:r>
@@ -9687,9 +9556,6 @@
             <w:r>
               <w:rPr>
                 <w:rFonts w:ascii="Times New Roman" w:hAnsi="Times New Roman" w:cs="Times New Roman"/>
-                <w:sz w:val="24"/>
-                <w:szCs w:val="24"/>
-                <w:lang w:eastAsia="fr-FR"/>
               </w:rPr>
               <w:t>/new_appointment/addAppointment</w:t>
             </w:r>
@@ -9718,9 +9584,6 @@
             <w:r>
               <w:rPr>
                 <w:rFonts w:ascii="Times New Roman" w:hAnsi="Times New Roman" w:cs="Times New Roman"/>
-                <w:sz w:val="24"/>
-                <w:szCs w:val="24"/>
-                <w:lang w:eastAsia="fr-FR"/>
               </w:rPr>
               <w:t>post</w:t>
             </w:r>
@@ -9749,9 +9612,6 @@
             <w:r>
               <w:rPr>
                 <w:rFonts w:ascii="Times New Roman" w:hAnsi="Times New Roman" w:cs="Times New Roman"/>
-                <w:sz w:val="24"/>
-                <w:szCs w:val="24"/>
-                <w:lang w:eastAsia="fr-FR"/>
               </w:rPr>
               <w:t>Új időpont feltöltése</w:t>
             </w:r>
@@ -9785,9 +9645,6 @@
             <w:r>
               <w:rPr>
                 <w:rFonts w:ascii="Times New Roman" w:hAnsi="Times New Roman" w:cs="Times New Roman"/>
-                <w:sz w:val="24"/>
-                <w:szCs w:val="24"/>
-                <w:lang w:eastAsia="fr-FR"/>
               </w:rPr>
               <w:t>/not_found</w:t>
             </w:r>
@@ -9816,9 +9673,6 @@
             <w:r>
               <w:rPr>
                 <w:rFonts w:ascii="Times New Roman" w:hAnsi="Times New Roman" w:cs="Times New Roman"/>
-                <w:sz w:val="24"/>
-                <w:szCs w:val="24"/>
-                <w:lang w:eastAsia="fr-FR"/>
               </w:rPr>
               <w:t>get</w:t>
             </w:r>
@@ -9847,9 +9701,6 @@
             <w:r>
               <w:rPr>
                 <w:rFonts w:ascii="Times New Roman" w:hAnsi="Times New Roman" w:cs="Times New Roman"/>
-                <w:sz w:val="24"/>
-                <w:szCs w:val="24"/>
-                <w:lang w:eastAsia="fr-FR"/>
               </w:rPr>
               <w:t>Nem megfelelő url esetén megjelenő oldal</w:t>
             </w:r>
@@ -12864,6 +12715,14 @@
         </w:rPr>
         <w:t xml:space="preserve">A weboldal felhasználói felületéhez HTML, CSS nyelveken kívül a Bootrstrap 5.3.2-es verziójú keretrendszert alkalmaztunk, hogy a felületet reszponzívvá tegyük. </w:t>
       </w:r>
+      <w:r>
+        <w:rPr>
+          <w:rFonts w:ascii="Times New Roman" w:hAnsi="Times New Roman" w:cs="Times New Roman"/>
+          <w:sz w:val="24"/>
+          <w:szCs w:val="24"/>
+        </w:rPr>
+        <w:t xml:space="preserve">A képek a canva.com weboldal segítségéval készültek. </w:t>
+      </w:r>
     </w:p>
     <w:p>
       <w:pPr>
@@ -13538,7 +13397,6 @@
           <w:sz w:val="24"/>
           <w:szCs w:val="24"/>
         </w:rPr>
-        <w:lastRenderedPageBreak/>
         <w:t>provider_nav:</w:t>
       </w:r>
     </w:p>
@@ -15875,51 +15733,189 @@
       <w:pPr>
         <w:rPr>
           <w:rFonts w:ascii="Times New Roman" w:hAnsi="Times New Roman" w:cs="Times New Roman"/>
-          <w:sz w:val="24"/>
-          <w:szCs w:val="24"/>
-        </w:rPr>
-      </w:pPr>
-    </w:p>
-    <w:p>
-      <w:pPr>
-        <w:rPr>
-          <w:rFonts w:ascii="Times New Roman" w:hAnsi="Times New Roman" w:cs="Times New Roman"/>
-          <w:sz w:val="24"/>
-          <w:szCs w:val="24"/>
-        </w:rPr>
-      </w:pPr>
-    </w:p>
-    <w:p>
-      <w:pPr>
-        <w:rPr>
-          <w:rFonts w:ascii="Times New Roman" w:hAnsi="Times New Roman" w:cs="Times New Roman"/>
-          <w:sz w:val="24"/>
-          <w:szCs w:val="24"/>
-        </w:rPr>
-      </w:pPr>
-    </w:p>
-    <w:p>
-      <w:pPr>
-        <w:rPr>
-          <w:rFonts w:ascii="Times New Roman" w:hAnsi="Times New Roman" w:cs="Times New Roman"/>
-          <w:sz w:val="24"/>
-          <w:szCs w:val="24"/>
-        </w:rPr>
-      </w:pPr>
-    </w:p>
-    <w:p>
-      <w:pPr>
-        <w:rPr>
-          <w:rFonts w:ascii="Times New Roman" w:hAnsi="Times New Roman" w:cs="Times New Roman"/>
-          <w:sz w:val="24"/>
-          <w:szCs w:val="24"/>
-        </w:rPr>
-      </w:pPr>
-    </w:p>
-    <w:p>
-      <w:pPr>
-        <w:rPr>
-          <w:color w:val="077877"/>
+          <w:b/>
+          <w:bCs/>
+          <w:sz w:val="24"/>
+          <w:szCs w:val="24"/>
+        </w:rPr>
+      </w:pPr>
+      <w:r>
+        <w:rPr>
+          <w:rFonts w:ascii="Times New Roman" w:hAnsi="Times New Roman" w:cs="Times New Roman"/>
+          <w:b/>
+          <w:bCs/>
+          <w:sz w:val="24"/>
+          <w:szCs w:val="24"/>
+        </w:rPr>
+        <w:t>not_found_view</w:t>
+      </w:r>
+    </w:p>
+    <w:p>
+      <w:pPr>
+        <w:rPr>
+          <w:rFonts w:ascii="Times New Roman" w:hAnsi="Times New Roman" w:cs="Times New Roman"/>
+          <w:sz w:val="24"/>
+          <w:szCs w:val="24"/>
+        </w:rPr>
+      </w:pPr>
+      <w:r>
+        <w:rPr>
+          <w:rFonts w:ascii="Times New Roman" w:hAnsi="Times New Roman" w:cs="Times New Roman"/>
+          <w:sz w:val="24"/>
+          <w:szCs w:val="24"/>
+        </w:rPr>
+        <w:tab/>
+        <w:t>komponensek:</w:t>
+      </w:r>
+    </w:p>
+    <w:p>
+      <w:pPr>
+        <w:pStyle w:val="ListParagraph"/>
+        <w:numPr>
+          <w:ilvl w:val="0"/>
+          <w:numId w:val="31"/>
+        </w:numPr>
+        <w:rPr>
+          <w:rFonts w:ascii="Times New Roman" w:hAnsi="Times New Roman" w:cs="Times New Roman"/>
+          <w:sz w:val="24"/>
+          <w:szCs w:val="24"/>
+        </w:rPr>
+      </w:pPr>
+      <w:r>
+        <w:rPr>
+          <w:rFonts w:ascii="Times New Roman" w:hAnsi="Times New Roman" w:cs="Times New Roman"/>
+          <w:sz w:val="24"/>
+          <w:szCs w:val="24"/>
+        </w:rPr>
+        <w:t>not found logo</w:t>
+      </w:r>
+    </w:p>
+    <w:p>
+      <w:pPr>
+        <w:pStyle w:val="ListParagraph"/>
+        <w:numPr>
+          <w:ilvl w:val="0"/>
+          <w:numId w:val="31"/>
+        </w:numPr>
+        <w:rPr>
+          <w:rFonts w:ascii="Times New Roman" w:hAnsi="Times New Roman" w:cs="Times New Roman"/>
+          <w:sz w:val="24"/>
+          <w:szCs w:val="24"/>
+        </w:rPr>
+      </w:pPr>
+      <w:r>
+        <w:rPr>
+          <w:rFonts w:ascii="Times New Roman" w:hAnsi="Times New Roman" w:cs="Times New Roman"/>
+          <w:sz w:val="24"/>
+          <w:szCs w:val="24"/>
+        </w:rPr>
+        <w:t>az oldal nem található szekció</w:t>
+      </w:r>
+    </w:p>
+    <w:p>
+      <w:pPr>
+        <w:pStyle w:val="ListParagraph"/>
+        <w:numPr>
+          <w:ilvl w:val="0"/>
+          <w:numId w:val="31"/>
+        </w:numPr>
+        <w:rPr>
+          <w:rFonts w:ascii="Times New Roman" w:hAnsi="Times New Roman" w:cs="Times New Roman"/>
+          <w:sz w:val="24"/>
+          <w:szCs w:val="24"/>
+        </w:rPr>
+      </w:pPr>
+      <w:r>
+        <w:rPr>
+          <w:rFonts w:ascii="Times New Roman" w:hAnsi="Times New Roman" w:cs="Times New Roman"/>
+          <w:sz w:val="24"/>
+          <w:szCs w:val="24"/>
+        </w:rPr>
+        <w:t>vissza a főoldalra gomb</w:t>
+      </w:r>
+    </w:p>
+    <w:p>
+      <w:pPr>
+        <w:rPr>
+          <w:rFonts w:ascii="Times New Roman" w:hAnsi="Times New Roman" w:cs="Times New Roman"/>
+          <w:sz w:val="24"/>
+          <w:szCs w:val="24"/>
+        </w:rPr>
+      </w:pPr>
+      <w:r>
+        <w:rPr>
+          <w:rFonts w:ascii="Times New Roman" w:hAnsi="Times New Roman" w:cs="Times New Roman"/>
+          <w:sz w:val="24"/>
+          <w:szCs w:val="24"/>
+        </w:rPr>
+        <w:tab/>
+        <w:t>ugrási lehetőségek:</w:t>
+      </w:r>
+    </w:p>
+    <w:p>
+      <w:pPr>
+        <w:pStyle w:val="ListParagraph"/>
+        <w:numPr>
+          <w:ilvl w:val="0"/>
+          <w:numId w:val="33"/>
+        </w:numPr>
+        <w:rPr>
+          <w:rFonts w:ascii="Times New Roman" w:hAnsi="Times New Roman" w:cs="Times New Roman"/>
+          <w:sz w:val="24"/>
+          <w:szCs w:val="24"/>
+        </w:rPr>
+      </w:pPr>
+      <w:r>
+        <w:rPr>
+          <w:rFonts w:ascii="Times New Roman" w:hAnsi="Times New Roman" w:cs="Times New Roman"/>
+          <w:sz w:val="24"/>
+          <w:szCs w:val="24"/>
+        </w:rPr>
+        <w:t>home</w:t>
+      </w:r>
+    </w:p>
+    <w:p>
+      <w:pPr>
+        <w:rPr>
+          <w:rFonts w:ascii="Times New Roman" w:hAnsi="Times New Roman" w:cs="Times New Roman"/>
+          <w:sz w:val="24"/>
+          <w:szCs w:val="24"/>
+        </w:rPr>
+      </w:pPr>
+    </w:p>
+    <w:p>
+      <w:pPr>
+        <w:rPr>
+          <w:rFonts w:ascii="Times New Roman" w:hAnsi="Times New Roman" w:cs="Times New Roman"/>
+          <w:sz w:val="24"/>
+          <w:szCs w:val="24"/>
+        </w:rPr>
+      </w:pPr>
+    </w:p>
+    <w:p>
+      <w:pPr>
+        <w:rPr>
+          <w:rFonts w:ascii="Times New Roman" w:hAnsi="Times New Roman" w:cs="Times New Roman"/>
+          <w:sz w:val="24"/>
+          <w:szCs w:val="24"/>
+        </w:rPr>
+      </w:pPr>
+    </w:p>
+    <w:p>
+      <w:pPr>
+        <w:rPr>
+          <w:rFonts w:ascii="Times New Roman" w:hAnsi="Times New Roman" w:cs="Times New Roman"/>
+          <w:sz w:val="24"/>
+          <w:szCs w:val="24"/>
+        </w:rPr>
+      </w:pPr>
+    </w:p>
+    <w:p>
+      <w:pPr>
+        <w:rPr>
+          <w:rFonts w:ascii="Times New Roman" w:hAnsi="Times New Roman" w:cs="Times New Roman"/>
+          <w:sz w:val="24"/>
+          <w:szCs w:val="24"/>
         </w:rPr>
       </w:pPr>
     </w:p>
@@ -15932,9 +15928,6 @@
           <w:szCs w:val="32"/>
         </w:rPr>
       </w:pPr>
-      <w:r>
-        <w:br w:type="page"/>
-      </w:r>
     </w:p>
     <w:p>
       <w:pPr>
@@ -19262,6 +19255,119 @@
     </w:lvl>
   </w:abstractNum>
   <w:abstractNum w:abstractNumId="5" w15:restartNumberingAfterBreak="0">
+    <w:nsid w:val="1CA10B66"/>
+    <w:multiLevelType w:val="hybridMultilevel"/>
+    <w:tmpl w:val="CE1EE4FA"/>
+    <w:lvl w:ilvl="0" w:tplc="04090001">
+      <w:start w:val="1"/>
+      <w:numFmt w:val="bullet"/>
+      <w:lvlText w:val=""/>
+      <w:lvlJc w:val="left"/>
+      <w:pPr>
+        <w:ind w:left="1800" w:hanging="360"/>
+      </w:pPr>
+      <w:rPr>
+        <w:rFonts w:ascii="Symbol" w:hAnsi="Symbol" w:hint="default"/>
+      </w:rPr>
+    </w:lvl>
+    <w:lvl w:ilvl="1" w:tplc="04090003" w:tentative="1">
+      <w:start w:val="1"/>
+      <w:numFmt w:val="bullet"/>
+      <w:lvlText w:val="o"/>
+      <w:lvlJc w:val="left"/>
+      <w:pPr>
+        <w:ind w:left="2520" w:hanging="360"/>
+      </w:pPr>
+      <w:rPr>
+        <w:rFonts w:ascii="Courier New" w:hAnsi="Courier New" w:cs="Courier New" w:hint="default"/>
+      </w:rPr>
+    </w:lvl>
+    <w:lvl w:ilvl="2" w:tplc="04090005" w:tentative="1">
+      <w:start w:val="1"/>
+      <w:numFmt w:val="bullet"/>
+      <w:lvlText w:val=""/>
+      <w:lvlJc w:val="left"/>
+      <w:pPr>
+        <w:ind w:left="3240" w:hanging="360"/>
+      </w:pPr>
+      <w:rPr>
+        <w:rFonts w:ascii="Wingdings" w:hAnsi="Wingdings" w:hint="default"/>
+      </w:rPr>
+    </w:lvl>
+    <w:lvl w:ilvl="3" w:tplc="04090001" w:tentative="1">
+      <w:start w:val="1"/>
+      <w:numFmt w:val="bullet"/>
+      <w:lvlText w:val=""/>
+      <w:lvlJc w:val="left"/>
+      <w:pPr>
+        <w:ind w:left="3960" w:hanging="360"/>
+      </w:pPr>
+      <w:rPr>
+        <w:rFonts w:ascii="Symbol" w:hAnsi="Symbol" w:hint="default"/>
+      </w:rPr>
+    </w:lvl>
+    <w:lvl w:ilvl="4" w:tplc="04090003" w:tentative="1">
+      <w:start w:val="1"/>
+      <w:numFmt w:val="bullet"/>
+      <w:lvlText w:val="o"/>
+      <w:lvlJc w:val="left"/>
+      <w:pPr>
+        <w:ind w:left="4680" w:hanging="360"/>
+      </w:pPr>
+      <w:rPr>
+        <w:rFonts w:ascii="Courier New" w:hAnsi="Courier New" w:cs="Courier New" w:hint="default"/>
+      </w:rPr>
+    </w:lvl>
+    <w:lvl w:ilvl="5" w:tplc="04090005" w:tentative="1">
+      <w:start w:val="1"/>
+      <w:numFmt w:val="bullet"/>
+      <w:lvlText w:val=""/>
+      <w:lvlJc w:val="left"/>
+      <w:pPr>
+        <w:ind w:left="5400" w:hanging="360"/>
+      </w:pPr>
+      <w:rPr>
+        <w:rFonts w:ascii="Wingdings" w:hAnsi="Wingdings" w:hint="default"/>
+      </w:rPr>
+    </w:lvl>
+    <w:lvl w:ilvl="6" w:tplc="04090001" w:tentative="1">
+      <w:start w:val="1"/>
+      <w:numFmt w:val="bullet"/>
+      <w:lvlText w:val=""/>
+      <w:lvlJc w:val="left"/>
+      <w:pPr>
+        <w:ind w:left="6120" w:hanging="360"/>
+      </w:pPr>
+      <w:rPr>
+        <w:rFonts w:ascii="Symbol" w:hAnsi="Symbol" w:hint="default"/>
+      </w:rPr>
+    </w:lvl>
+    <w:lvl w:ilvl="7" w:tplc="04090003" w:tentative="1">
+      <w:start w:val="1"/>
+      <w:numFmt w:val="bullet"/>
+      <w:lvlText w:val="o"/>
+      <w:lvlJc w:val="left"/>
+      <w:pPr>
+        <w:ind w:left="6840" w:hanging="360"/>
+      </w:pPr>
+      <w:rPr>
+        <w:rFonts w:ascii="Courier New" w:hAnsi="Courier New" w:cs="Courier New" w:hint="default"/>
+      </w:rPr>
+    </w:lvl>
+    <w:lvl w:ilvl="8" w:tplc="04090005" w:tentative="1">
+      <w:start w:val="1"/>
+      <w:numFmt w:val="bullet"/>
+      <w:lvlText w:val=""/>
+      <w:lvlJc w:val="left"/>
+      <w:pPr>
+        <w:ind w:left="7560" w:hanging="360"/>
+      </w:pPr>
+      <w:rPr>
+        <w:rFonts w:ascii="Wingdings" w:hAnsi="Wingdings" w:hint="default"/>
+      </w:rPr>
+    </w:lvl>
+  </w:abstractNum>
+  <w:abstractNum w:abstractNumId="6" w15:restartNumberingAfterBreak="0">
     <w:nsid w:val="1CC90CB9"/>
     <w:multiLevelType w:val="multilevel"/>
     <w:tmpl w:val="9B70B290"/>
@@ -19401,7 +19507,7 @@
       </w:rPr>
     </w:lvl>
   </w:abstractNum>
-  <w:abstractNum w:abstractNumId="6" w15:restartNumberingAfterBreak="0">
+  <w:abstractNum w:abstractNumId="7" w15:restartNumberingAfterBreak="0">
     <w:nsid w:val="1F744FE4"/>
     <w:multiLevelType w:val="multilevel"/>
     <w:tmpl w:val="5D5C220E"/>
@@ -19541,7 +19647,7 @@
       </w:rPr>
     </w:lvl>
   </w:abstractNum>
-  <w:abstractNum w:abstractNumId="7" w15:restartNumberingAfterBreak="0">
+  <w:abstractNum w:abstractNumId="8" w15:restartNumberingAfterBreak="0">
     <w:nsid w:val="230A6779"/>
     <w:multiLevelType w:val="multilevel"/>
     <w:tmpl w:val="AA9E0CE6"/>
@@ -19681,7 +19787,7 @@
       </w:rPr>
     </w:lvl>
   </w:abstractNum>
-  <w:abstractNum w:abstractNumId="8" w15:restartNumberingAfterBreak="0">
+  <w:abstractNum w:abstractNumId="9" w15:restartNumberingAfterBreak="0">
     <w:nsid w:val="24952830"/>
     <w:multiLevelType w:val="multilevel"/>
     <w:tmpl w:val="C7F0B878"/>
@@ -19821,7 +19927,7 @@
       </w:rPr>
     </w:lvl>
   </w:abstractNum>
-  <w:abstractNum w:abstractNumId="9" w15:restartNumberingAfterBreak="0">
+  <w:abstractNum w:abstractNumId="10" w15:restartNumberingAfterBreak="0">
     <w:nsid w:val="25433DDD"/>
     <w:multiLevelType w:val="multilevel"/>
     <w:tmpl w:val="0BD0A052"/>
@@ -19961,7 +20067,7 @@
       </w:rPr>
     </w:lvl>
   </w:abstractNum>
-  <w:abstractNum w:abstractNumId="10" w15:restartNumberingAfterBreak="0">
+  <w:abstractNum w:abstractNumId="11" w15:restartNumberingAfterBreak="0">
     <w:nsid w:val="28323DE9"/>
     <w:multiLevelType w:val="multilevel"/>
     <w:tmpl w:val="841CAF24"/>
@@ -20101,7 +20207,7 @@
       </w:rPr>
     </w:lvl>
   </w:abstractNum>
-  <w:abstractNum w:abstractNumId="11" w15:restartNumberingAfterBreak="0">
+  <w:abstractNum w:abstractNumId="12" w15:restartNumberingAfterBreak="0">
     <w:nsid w:val="29671CEA"/>
     <w:multiLevelType w:val="multilevel"/>
     <w:tmpl w:val="FA60E4C8"/>
@@ -20249,7 +20355,7 @@
       </w:rPr>
     </w:lvl>
   </w:abstractNum>
-  <w:abstractNum w:abstractNumId="12" w15:restartNumberingAfterBreak="0">
+  <w:abstractNum w:abstractNumId="13" w15:restartNumberingAfterBreak="0">
     <w:nsid w:val="33591DAB"/>
     <w:multiLevelType w:val="multilevel"/>
     <w:tmpl w:val="A1000DD8"/>
@@ -20389,7 +20495,7 @@
       </w:rPr>
     </w:lvl>
   </w:abstractNum>
-  <w:abstractNum w:abstractNumId="13" w15:restartNumberingAfterBreak="0">
+  <w:abstractNum w:abstractNumId="14" w15:restartNumberingAfterBreak="0">
     <w:nsid w:val="36465B1F"/>
     <w:multiLevelType w:val="multilevel"/>
     <w:tmpl w:val="DE10BCA0"/>
@@ -20529,7 +20635,7 @@
       </w:rPr>
     </w:lvl>
   </w:abstractNum>
-  <w:abstractNum w:abstractNumId="14" w15:restartNumberingAfterBreak="0">
+  <w:abstractNum w:abstractNumId="15" w15:restartNumberingAfterBreak="0">
     <w:nsid w:val="39A23171"/>
     <w:multiLevelType w:val="multilevel"/>
     <w:tmpl w:val="F7B6C112"/>
@@ -20669,7 +20775,7 @@
       </w:rPr>
     </w:lvl>
   </w:abstractNum>
-  <w:abstractNum w:abstractNumId="15" w15:restartNumberingAfterBreak="0">
+  <w:abstractNum w:abstractNumId="16" w15:restartNumberingAfterBreak="0">
     <w:nsid w:val="3A0E5AB2"/>
     <w:multiLevelType w:val="multilevel"/>
     <w:tmpl w:val="5D2CE938"/>
@@ -20809,7 +20915,120 @@
       </w:rPr>
     </w:lvl>
   </w:abstractNum>
-  <w:abstractNum w:abstractNumId="16" w15:restartNumberingAfterBreak="0">
+  <w:abstractNum w:abstractNumId="17" w15:restartNumberingAfterBreak="0">
+    <w:nsid w:val="3C403371"/>
+    <w:multiLevelType w:val="hybridMultilevel"/>
+    <w:tmpl w:val="66C40D30"/>
+    <w:lvl w:ilvl="0" w:tplc="04090001">
+      <w:start w:val="1"/>
+      <w:numFmt w:val="bullet"/>
+      <w:lvlText w:val=""/>
+      <w:lvlJc w:val="left"/>
+      <w:pPr>
+        <w:ind w:left="1800" w:hanging="360"/>
+      </w:pPr>
+      <w:rPr>
+        <w:rFonts w:ascii="Symbol" w:hAnsi="Symbol" w:hint="default"/>
+      </w:rPr>
+    </w:lvl>
+    <w:lvl w:ilvl="1" w:tplc="04090003" w:tentative="1">
+      <w:start w:val="1"/>
+      <w:numFmt w:val="bullet"/>
+      <w:lvlText w:val="o"/>
+      <w:lvlJc w:val="left"/>
+      <w:pPr>
+        <w:ind w:left="2520" w:hanging="360"/>
+      </w:pPr>
+      <w:rPr>
+        <w:rFonts w:ascii="Courier New" w:hAnsi="Courier New" w:cs="Courier New" w:hint="default"/>
+      </w:rPr>
+    </w:lvl>
+    <w:lvl w:ilvl="2" w:tplc="04090005" w:tentative="1">
+      <w:start w:val="1"/>
+      <w:numFmt w:val="bullet"/>
+      <w:lvlText w:val=""/>
+      <w:lvlJc w:val="left"/>
+      <w:pPr>
+        <w:ind w:left="3240" w:hanging="360"/>
+      </w:pPr>
+      <w:rPr>
+        <w:rFonts w:ascii="Wingdings" w:hAnsi="Wingdings" w:hint="default"/>
+      </w:rPr>
+    </w:lvl>
+    <w:lvl w:ilvl="3" w:tplc="04090001" w:tentative="1">
+      <w:start w:val="1"/>
+      <w:numFmt w:val="bullet"/>
+      <w:lvlText w:val=""/>
+      <w:lvlJc w:val="left"/>
+      <w:pPr>
+        <w:ind w:left="3960" w:hanging="360"/>
+      </w:pPr>
+      <w:rPr>
+        <w:rFonts w:ascii="Symbol" w:hAnsi="Symbol" w:hint="default"/>
+      </w:rPr>
+    </w:lvl>
+    <w:lvl w:ilvl="4" w:tplc="04090003" w:tentative="1">
+      <w:start w:val="1"/>
+      <w:numFmt w:val="bullet"/>
+      <w:lvlText w:val="o"/>
+      <w:lvlJc w:val="left"/>
+      <w:pPr>
+        <w:ind w:left="4680" w:hanging="360"/>
+      </w:pPr>
+      <w:rPr>
+        <w:rFonts w:ascii="Courier New" w:hAnsi="Courier New" w:cs="Courier New" w:hint="default"/>
+      </w:rPr>
+    </w:lvl>
+    <w:lvl w:ilvl="5" w:tplc="04090005" w:tentative="1">
+      <w:start w:val="1"/>
+      <w:numFmt w:val="bullet"/>
+      <w:lvlText w:val=""/>
+      <w:lvlJc w:val="left"/>
+      <w:pPr>
+        <w:ind w:left="5400" w:hanging="360"/>
+      </w:pPr>
+      <w:rPr>
+        <w:rFonts w:ascii="Wingdings" w:hAnsi="Wingdings" w:hint="default"/>
+      </w:rPr>
+    </w:lvl>
+    <w:lvl w:ilvl="6" w:tplc="04090001" w:tentative="1">
+      <w:start w:val="1"/>
+      <w:numFmt w:val="bullet"/>
+      <w:lvlText w:val=""/>
+      <w:lvlJc w:val="left"/>
+      <w:pPr>
+        <w:ind w:left="6120" w:hanging="360"/>
+      </w:pPr>
+      <w:rPr>
+        <w:rFonts w:ascii="Symbol" w:hAnsi="Symbol" w:hint="default"/>
+      </w:rPr>
+    </w:lvl>
+    <w:lvl w:ilvl="7" w:tplc="04090003" w:tentative="1">
+      <w:start w:val="1"/>
+      <w:numFmt w:val="bullet"/>
+      <w:lvlText w:val="o"/>
+      <w:lvlJc w:val="left"/>
+      <w:pPr>
+        <w:ind w:left="6840" w:hanging="360"/>
+      </w:pPr>
+      <w:rPr>
+        <w:rFonts w:ascii="Courier New" w:hAnsi="Courier New" w:cs="Courier New" w:hint="default"/>
+      </w:rPr>
+    </w:lvl>
+    <w:lvl w:ilvl="8" w:tplc="04090005" w:tentative="1">
+      <w:start w:val="1"/>
+      <w:numFmt w:val="bullet"/>
+      <w:lvlText w:val=""/>
+      <w:lvlJc w:val="left"/>
+      <w:pPr>
+        <w:ind w:left="7560" w:hanging="360"/>
+      </w:pPr>
+      <w:rPr>
+        <w:rFonts w:ascii="Wingdings" w:hAnsi="Wingdings" w:hint="default"/>
+      </w:rPr>
+    </w:lvl>
+  </w:abstractNum>
+  <w:abstractNum w:abstractNumId="18" w15:restartNumberingAfterBreak="0">
     <w:nsid w:val="3E631FE4"/>
     <w:multiLevelType w:val="multilevel"/>
     <w:tmpl w:val="37620CEC"/>
@@ -20949,7 +21168,7 @@
       </w:rPr>
     </w:lvl>
   </w:abstractNum>
-  <w:abstractNum w:abstractNumId="17" w15:restartNumberingAfterBreak="0">
+  <w:abstractNum w:abstractNumId="19" w15:restartNumberingAfterBreak="0">
     <w:nsid w:val="423E7EAD"/>
     <w:multiLevelType w:val="multilevel"/>
     <w:tmpl w:val="033EDD82"/>
@@ -21089,7 +21308,7 @@
       </w:rPr>
     </w:lvl>
   </w:abstractNum>
-  <w:abstractNum w:abstractNumId="18" w15:restartNumberingAfterBreak="0">
+  <w:abstractNum w:abstractNumId="20" w15:restartNumberingAfterBreak="0">
     <w:nsid w:val="44331005"/>
     <w:multiLevelType w:val="multilevel"/>
     <w:tmpl w:val="664AA91E"/>
@@ -21229,7 +21448,7 @@
       </w:rPr>
     </w:lvl>
   </w:abstractNum>
-  <w:abstractNum w:abstractNumId="19" w15:restartNumberingAfterBreak="0">
+  <w:abstractNum w:abstractNumId="21" w15:restartNumberingAfterBreak="0">
     <w:nsid w:val="447579D9"/>
     <w:multiLevelType w:val="multilevel"/>
     <w:tmpl w:val="76C4D2A4"/>
@@ -21369,7 +21588,7 @@
       </w:rPr>
     </w:lvl>
   </w:abstractNum>
-  <w:abstractNum w:abstractNumId="20" w15:restartNumberingAfterBreak="0">
+  <w:abstractNum w:abstractNumId="22" w15:restartNumberingAfterBreak="0">
     <w:nsid w:val="45896ADC"/>
     <w:multiLevelType w:val="multilevel"/>
     <w:tmpl w:val="833E7410"/>
@@ -21509,7 +21728,7 @@
       </w:rPr>
     </w:lvl>
   </w:abstractNum>
-  <w:abstractNum w:abstractNumId="21" w15:restartNumberingAfterBreak="0">
+  <w:abstractNum w:abstractNumId="23" w15:restartNumberingAfterBreak="0">
     <w:nsid w:val="4B636328"/>
     <w:multiLevelType w:val="multilevel"/>
     <w:tmpl w:val="958CB9D2"/>
@@ -21649,7 +21868,7 @@
       </w:rPr>
     </w:lvl>
   </w:abstractNum>
-  <w:abstractNum w:abstractNumId="22" w15:restartNumberingAfterBreak="0">
+  <w:abstractNum w:abstractNumId="24" w15:restartNumberingAfterBreak="0">
     <w:nsid w:val="514C0EAC"/>
     <w:multiLevelType w:val="multilevel"/>
     <w:tmpl w:val="19A4F664"/>
@@ -21789,7 +22008,7 @@
       </w:rPr>
     </w:lvl>
   </w:abstractNum>
-  <w:abstractNum w:abstractNumId="23" w15:restartNumberingAfterBreak="0">
+  <w:abstractNum w:abstractNumId="25" w15:restartNumberingAfterBreak="0">
     <w:nsid w:val="54186A31"/>
     <w:multiLevelType w:val="multilevel"/>
     <w:tmpl w:val="5CBAE1C6"/>
@@ -21929,7 +22148,120 @@
       </w:rPr>
     </w:lvl>
   </w:abstractNum>
-  <w:abstractNum w:abstractNumId="24" w15:restartNumberingAfterBreak="0">
+  <w:abstractNum w:abstractNumId="26" w15:restartNumberingAfterBreak="0">
+    <w:nsid w:val="5C5F71B1"/>
+    <w:multiLevelType w:val="hybridMultilevel"/>
+    <w:tmpl w:val="DF8ED82E"/>
+    <w:lvl w:ilvl="0" w:tplc="04090001">
+      <w:start w:val="1"/>
+      <w:numFmt w:val="bullet"/>
+      <w:lvlText w:val=""/>
+      <w:lvlJc w:val="left"/>
+      <w:pPr>
+        <w:ind w:left="2160" w:hanging="360"/>
+      </w:pPr>
+      <w:rPr>
+        <w:rFonts w:ascii="Symbol" w:hAnsi="Symbol" w:hint="default"/>
+      </w:rPr>
+    </w:lvl>
+    <w:lvl w:ilvl="1" w:tplc="04090003" w:tentative="1">
+      <w:start w:val="1"/>
+      <w:numFmt w:val="bullet"/>
+      <w:lvlText w:val="o"/>
+      <w:lvlJc w:val="left"/>
+      <w:pPr>
+        <w:ind w:left="2880" w:hanging="360"/>
+      </w:pPr>
+      <w:rPr>
+        <w:rFonts w:ascii="Courier New" w:hAnsi="Courier New" w:cs="Courier New" w:hint="default"/>
+      </w:rPr>
+    </w:lvl>
+    <w:lvl w:ilvl="2" w:tplc="04090005" w:tentative="1">
+      <w:start w:val="1"/>
+      <w:numFmt w:val="bullet"/>
+      <w:lvlText w:val=""/>
+      <w:lvlJc w:val="left"/>
+      <w:pPr>
+        <w:ind w:left="3600" w:hanging="360"/>
+      </w:pPr>
+      <w:rPr>
+        <w:rFonts w:ascii="Wingdings" w:hAnsi="Wingdings" w:hint="default"/>
+      </w:rPr>
+    </w:lvl>
+    <w:lvl w:ilvl="3" w:tplc="04090001" w:tentative="1">
+      <w:start w:val="1"/>
+      <w:numFmt w:val="bullet"/>
+      <w:lvlText w:val=""/>
+      <w:lvlJc w:val="left"/>
+      <w:pPr>
+        <w:ind w:left="4320" w:hanging="360"/>
+      </w:pPr>
+      <w:rPr>
+        <w:rFonts w:ascii="Symbol" w:hAnsi="Symbol" w:hint="default"/>
+      </w:rPr>
+    </w:lvl>
+    <w:lvl w:ilvl="4" w:tplc="04090003" w:tentative="1">
+      <w:start w:val="1"/>
+      <w:numFmt w:val="bullet"/>
+      <w:lvlText w:val="o"/>
+      <w:lvlJc w:val="left"/>
+      <w:pPr>
+        <w:ind w:left="5040" w:hanging="360"/>
+      </w:pPr>
+      <w:rPr>
+        <w:rFonts w:ascii="Courier New" w:hAnsi="Courier New" w:cs="Courier New" w:hint="default"/>
+      </w:rPr>
+    </w:lvl>
+    <w:lvl w:ilvl="5" w:tplc="04090005" w:tentative="1">
+      <w:start w:val="1"/>
+      <w:numFmt w:val="bullet"/>
+      <w:lvlText w:val=""/>
+      <w:lvlJc w:val="left"/>
+      <w:pPr>
+        <w:ind w:left="5760" w:hanging="360"/>
+      </w:pPr>
+      <w:rPr>
+        <w:rFonts w:ascii="Wingdings" w:hAnsi="Wingdings" w:hint="default"/>
+      </w:rPr>
+    </w:lvl>
+    <w:lvl w:ilvl="6" w:tplc="04090001" w:tentative="1">
+      <w:start w:val="1"/>
+      <w:numFmt w:val="bullet"/>
+      <w:lvlText w:val=""/>
+      <w:lvlJc w:val="left"/>
+      <w:pPr>
+        <w:ind w:left="6480" w:hanging="360"/>
+      </w:pPr>
+      <w:rPr>
+        <w:rFonts w:ascii="Symbol" w:hAnsi="Symbol" w:hint="default"/>
+      </w:rPr>
+    </w:lvl>
+    <w:lvl w:ilvl="7" w:tplc="04090003" w:tentative="1">
+      <w:start w:val="1"/>
+      <w:numFmt w:val="bullet"/>
+      <w:lvlText w:val="o"/>
+      <w:lvlJc w:val="left"/>
+      <w:pPr>
+        <w:ind w:left="7200" w:hanging="360"/>
+      </w:pPr>
+      <w:rPr>
+        <w:rFonts w:ascii="Courier New" w:hAnsi="Courier New" w:cs="Courier New" w:hint="default"/>
+      </w:rPr>
+    </w:lvl>
+    <w:lvl w:ilvl="8" w:tplc="04090005" w:tentative="1">
+      <w:start w:val="1"/>
+      <w:numFmt w:val="bullet"/>
+      <w:lvlText w:val=""/>
+      <w:lvlJc w:val="left"/>
+      <w:pPr>
+        <w:ind w:left="7920" w:hanging="360"/>
+      </w:pPr>
+      <w:rPr>
+        <w:rFonts w:ascii="Wingdings" w:hAnsi="Wingdings" w:hint="default"/>
+      </w:rPr>
+    </w:lvl>
+  </w:abstractNum>
+  <w:abstractNum w:abstractNumId="27" w15:restartNumberingAfterBreak="0">
     <w:nsid w:val="608F0F57"/>
     <w:multiLevelType w:val="multilevel"/>
     <w:tmpl w:val="7AB87C90"/>
@@ -22069,7 +22401,7 @@
       </w:rPr>
     </w:lvl>
   </w:abstractNum>
-  <w:abstractNum w:abstractNumId="25" w15:restartNumberingAfterBreak="0">
+  <w:abstractNum w:abstractNumId="28" w15:restartNumberingAfterBreak="0">
     <w:nsid w:val="648F16B6"/>
     <w:multiLevelType w:val="multilevel"/>
     <w:tmpl w:val="D4B82D2E"/>
@@ -22209,7 +22541,7 @@
       </w:rPr>
     </w:lvl>
   </w:abstractNum>
-  <w:abstractNum w:abstractNumId="26" w15:restartNumberingAfterBreak="0">
+  <w:abstractNum w:abstractNumId="29" w15:restartNumberingAfterBreak="0">
     <w:nsid w:val="66D0152A"/>
     <w:multiLevelType w:val="multilevel"/>
     <w:tmpl w:val="5C385694"/>
@@ -22349,7 +22681,7 @@
       </w:rPr>
     </w:lvl>
   </w:abstractNum>
-  <w:abstractNum w:abstractNumId="27" w15:restartNumberingAfterBreak="0">
+  <w:abstractNum w:abstractNumId="30" w15:restartNumberingAfterBreak="0">
     <w:nsid w:val="67B66D2D"/>
     <w:multiLevelType w:val="multilevel"/>
     <w:tmpl w:val="60865E1C"/>
@@ -22489,7 +22821,7 @@
       </w:rPr>
     </w:lvl>
   </w:abstractNum>
-  <w:abstractNum w:abstractNumId="28" w15:restartNumberingAfterBreak="0">
+  <w:abstractNum w:abstractNumId="31" w15:restartNumberingAfterBreak="0">
     <w:nsid w:val="704C6945"/>
     <w:multiLevelType w:val="multilevel"/>
     <w:tmpl w:val="A32AEA24"/>
@@ -22626,6 +22958,119 @@
       </w:pPr>
       <w:rPr>
         <w:rFonts w:ascii="Wingdings" w:hAnsi="Wingdings" w:cs="Wingdings" w:hint="default"/>
+      </w:rPr>
+    </w:lvl>
+  </w:abstractNum>
+  <w:abstractNum w:abstractNumId="32" w15:restartNumberingAfterBreak="0">
+    <w:nsid w:val="737F2122"/>
+    <w:multiLevelType w:val="hybridMultilevel"/>
+    <w:tmpl w:val="92903F54"/>
+    <w:lvl w:ilvl="0" w:tplc="04090001">
+      <w:start w:val="1"/>
+      <w:numFmt w:val="bullet"/>
+      <w:lvlText w:val=""/>
+      <w:lvlJc w:val="left"/>
+      <w:pPr>
+        <w:ind w:left="1440" w:hanging="360"/>
+      </w:pPr>
+      <w:rPr>
+        <w:rFonts w:ascii="Symbol" w:hAnsi="Symbol" w:hint="default"/>
+      </w:rPr>
+    </w:lvl>
+    <w:lvl w:ilvl="1" w:tplc="04090003">
+      <w:start w:val="1"/>
+      <w:numFmt w:val="bullet"/>
+      <w:lvlText w:val="o"/>
+      <w:lvlJc w:val="left"/>
+      <w:pPr>
+        <w:ind w:left="2160" w:hanging="360"/>
+      </w:pPr>
+      <w:rPr>
+        <w:rFonts w:ascii="Courier New" w:hAnsi="Courier New" w:cs="Courier New" w:hint="default"/>
+      </w:rPr>
+    </w:lvl>
+    <w:lvl w:ilvl="2" w:tplc="04090005">
+      <w:start w:val="1"/>
+      <w:numFmt w:val="bullet"/>
+      <w:lvlText w:val=""/>
+      <w:lvlJc w:val="left"/>
+      <w:pPr>
+        <w:ind w:left="2880" w:hanging="360"/>
+      </w:pPr>
+      <w:rPr>
+        <w:rFonts w:ascii="Wingdings" w:hAnsi="Wingdings" w:hint="default"/>
+      </w:rPr>
+    </w:lvl>
+    <w:lvl w:ilvl="3" w:tplc="04090001" w:tentative="1">
+      <w:start w:val="1"/>
+      <w:numFmt w:val="bullet"/>
+      <w:lvlText w:val=""/>
+      <w:lvlJc w:val="left"/>
+      <w:pPr>
+        <w:ind w:left="3600" w:hanging="360"/>
+      </w:pPr>
+      <w:rPr>
+        <w:rFonts w:ascii="Symbol" w:hAnsi="Symbol" w:hint="default"/>
+      </w:rPr>
+    </w:lvl>
+    <w:lvl w:ilvl="4" w:tplc="04090003" w:tentative="1">
+      <w:start w:val="1"/>
+      <w:numFmt w:val="bullet"/>
+      <w:lvlText w:val="o"/>
+      <w:lvlJc w:val="left"/>
+      <w:pPr>
+        <w:ind w:left="4320" w:hanging="360"/>
+      </w:pPr>
+      <w:rPr>
+        <w:rFonts w:ascii="Courier New" w:hAnsi="Courier New" w:cs="Courier New" w:hint="default"/>
+      </w:rPr>
+    </w:lvl>
+    <w:lvl w:ilvl="5" w:tplc="04090005" w:tentative="1">
+      <w:start w:val="1"/>
+      <w:numFmt w:val="bullet"/>
+      <w:lvlText w:val=""/>
+      <w:lvlJc w:val="left"/>
+      <w:pPr>
+        <w:ind w:left="5040" w:hanging="360"/>
+      </w:pPr>
+      <w:rPr>
+        <w:rFonts w:ascii="Wingdings" w:hAnsi="Wingdings" w:hint="default"/>
+      </w:rPr>
+    </w:lvl>
+    <w:lvl w:ilvl="6" w:tplc="04090001" w:tentative="1">
+      <w:start w:val="1"/>
+      <w:numFmt w:val="bullet"/>
+      <w:lvlText w:val=""/>
+      <w:lvlJc w:val="left"/>
+      <w:pPr>
+        <w:ind w:left="5760" w:hanging="360"/>
+      </w:pPr>
+      <w:rPr>
+        <w:rFonts w:ascii="Symbol" w:hAnsi="Symbol" w:hint="default"/>
+      </w:rPr>
+    </w:lvl>
+    <w:lvl w:ilvl="7" w:tplc="04090003" w:tentative="1">
+      <w:start w:val="1"/>
+      <w:numFmt w:val="bullet"/>
+      <w:lvlText w:val="o"/>
+      <w:lvlJc w:val="left"/>
+      <w:pPr>
+        <w:ind w:left="6480" w:hanging="360"/>
+      </w:pPr>
+      <w:rPr>
+        <w:rFonts w:ascii="Courier New" w:hAnsi="Courier New" w:cs="Courier New" w:hint="default"/>
+      </w:rPr>
+    </w:lvl>
+    <w:lvl w:ilvl="8" w:tplc="04090005" w:tentative="1">
+      <w:start w:val="1"/>
+      <w:numFmt w:val="bullet"/>
+      <w:lvlText w:val=""/>
+      <w:lvlJc w:val="left"/>
+      <w:pPr>
+        <w:ind w:left="7200" w:hanging="360"/>
+      </w:pPr>
+      <w:rPr>
+        <w:rFonts w:ascii="Wingdings" w:hAnsi="Wingdings" w:hint="default"/>
       </w:rPr>
     </w:lvl>
   </w:abstractNum>
@@ -22633,88 +23078,100 @@
     <w:abstractNumId w:val="0"/>
   </w:num>
   <w:num w:numId="2" w16cid:durableId="812912881">
-    <w:abstractNumId w:val="5"/>
+    <w:abstractNumId w:val="6"/>
   </w:num>
   <w:num w:numId="3" w16cid:durableId="1936551080">
-    <w:abstractNumId w:val="9"/>
+    <w:abstractNumId w:val="10"/>
   </w:num>
   <w:num w:numId="4" w16cid:durableId="2088769147">
-    <w:abstractNumId w:val="28"/>
+    <w:abstractNumId w:val="31"/>
   </w:num>
   <w:num w:numId="5" w16cid:durableId="317266937">
-    <w:abstractNumId w:val="17"/>
+    <w:abstractNumId w:val="19"/>
   </w:num>
   <w:num w:numId="6" w16cid:durableId="1696541348">
+    <w:abstractNumId w:val="13"/>
+  </w:num>
+  <w:num w:numId="7" w16cid:durableId="354111627">
+    <w:abstractNumId w:val="23"/>
+  </w:num>
+  <w:num w:numId="8" w16cid:durableId="188764167">
+    <w:abstractNumId w:val="25"/>
+  </w:num>
+  <w:num w:numId="9" w16cid:durableId="511721026">
     <w:abstractNumId w:val="12"/>
   </w:num>
-  <w:num w:numId="7" w16cid:durableId="354111627">
-    <w:abstractNumId w:val="21"/>
-  </w:num>
-  <w:num w:numId="8" w16cid:durableId="188764167">
-    <w:abstractNumId w:val="23"/>
-  </w:num>
-  <w:num w:numId="9" w16cid:durableId="511721026">
-    <w:abstractNumId w:val="11"/>
-  </w:num>
   <w:num w:numId="10" w16cid:durableId="1334575607">
-    <w:abstractNumId w:val="6"/>
+    <w:abstractNumId w:val="7"/>
   </w:num>
   <w:num w:numId="11" w16cid:durableId="1750422624">
     <w:abstractNumId w:val="3"/>
   </w:num>
   <w:num w:numId="12" w16cid:durableId="2132626712">
-    <w:abstractNumId w:val="18"/>
+    <w:abstractNumId w:val="20"/>
   </w:num>
   <w:num w:numId="13" w16cid:durableId="958605628">
-    <w:abstractNumId w:val="25"/>
+    <w:abstractNumId w:val="28"/>
   </w:num>
   <w:num w:numId="14" w16cid:durableId="52894619">
-    <w:abstractNumId w:val="26"/>
+    <w:abstractNumId w:val="29"/>
   </w:num>
   <w:num w:numId="15" w16cid:durableId="1797943989">
-    <w:abstractNumId w:val="10"/>
+    <w:abstractNumId w:val="11"/>
   </w:num>
   <w:num w:numId="16" w16cid:durableId="259457379">
-    <w:abstractNumId w:val="15"/>
+    <w:abstractNumId w:val="16"/>
   </w:num>
   <w:num w:numId="17" w16cid:durableId="1025716449">
+    <w:abstractNumId w:val="30"/>
+  </w:num>
+  <w:num w:numId="18" w16cid:durableId="1721857033">
+    <w:abstractNumId w:val="21"/>
+  </w:num>
+  <w:num w:numId="19" w16cid:durableId="446971735">
     <w:abstractNumId w:val="27"/>
   </w:num>
-  <w:num w:numId="18" w16cid:durableId="1721857033">
-    <w:abstractNumId w:val="19"/>
-  </w:num>
-  <w:num w:numId="19" w16cid:durableId="446971735">
-    <w:abstractNumId w:val="24"/>
-  </w:num>
   <w:num w:numId="20" w16cid:durableId="1577714106">
-    <w:abstractNumId w:val="14"/>
+    <w:abstractNumId w:val="15"/>
   </w:num>
   <w:num w:numId="21" w16cid:durableId="975641540">
     <w:abstractNumId w:val="1"/>
   </w:num>
   <w:num w:numId="22" w16cid:durableId="1668629798">
-    <w:abstractNumId w:val="22"/>
+    <w:abstractNumId w:val="24"/>
   </w:num>
   <w:num w:numId="23" w16cid:durableId="263462376">
-    <w:abstractNumId w:val="7"/>
+    <w:abstractNumId w:val="8"/>
   </w:num>
   <w:num w:numId="24" w16cid:durableId="1481188937">
     <w:abstractNumId w:val="2"/>
   </w:num>
   <w:num w:numId="25" w16cid:durableId="1836918390">
-    <w:abstractNumId w:val="20"/>
+    <w:abstractNumId w:val="22"/>
   </w:num>
   <w:num w:numId="26" w16cid:durableId="1913152437">
-    <w:abstractNumId w:val="8"/>
+    <w:abstractNumId w:val="9"/>
   </w:num>
   <w:num w:numId="27" w16cid:durableId="703411384">
-    <w:abstractNumId w:val="13"/>
+    <w:abstractNumId w:val="14"/>
   </w:num>
   <w:num w:numId="28" w16cid:durableId="173349741">
-    <w:abstractNumId w:val="16"/>
+    <w:abstractNumId w:val="18"/>
   </w:num>
   <w:num w:numId="29" w16cid:durableId="1554191531">
     <w:abstractNumId w:val="4"/>
+  </w:num>
+  <w:num w:numId="30" w16cid:durableId="715815526">
+    <w:abstractNumId w:val="32"/>
+  </w:num>
+  <w:num w:numId="31" w16cid:durableId="818233261">
+    <w:abstractNumId w:val="5"/>
+  </w:num>
+  <w:num w:numId="32" w16cid:durableId="674263917">
+    <w:abstractNumId w:val="26"/>
+  </w:num>
+  <w:num w:numId="33" w16cid:durableId="285628342">
+    <w:abstractNumId w:val="17"/>
   </w:num>
 </w:numbering>
 </file>

</xml_diff>